<commit_message>
Update Steps for ChatApplication.docx
</commit_message>
<xml_diff>
--- a/Steps for ChatApplication.docx
+++ b/Steps for ChatApplication.docx
@@ -4,10 +4,85 @@
   <w:body>
     <w:p>
       <w:pPr>
+        <w:rPr>
+          <w:rFonts w:cstheme="minorHAnsi"/>
+          <w:sz w:val="28"/>
+          <w:szCs w:val="28"/>
+          <w:lang w:val="en-US"/>
+        </w:rPr>
+      </w:pPr>
+      <w:r>
+        <w:rPr>
+          <w:rFonts w:cstheme="minorHAnsi"/>
+          <w:sz w:val="28"/>
+          <w:szCs w:val="28"/>
+          <w:lang w:val="en-US"/>
+        </w:rPr>
+        <w:t>Kindly</w:t>
+      </w:r>
+      <w:r>
+        <w:rPr>
+          <w:rFonts w:cstheme="minorHAnsi"/>
+          <w:sz w:val="28"/>
+          <w:szCs w:val="28"/>
+          <w:lang w:val="en-US"/>
+        </w:rPr>
+        <w:t xml:space="preserve"> f</w:t>
+      </w:r>
+      <w:r>
+        <w:rPr>
+          <w:rFonts w:cstheme="minorHAnsi"/>
+          <w:sz w:val="28"/>
+          <w:szCs w:val="28"/>
+          <w:lang w:val="en-US"/>
+        </w:rPr>
+        <w:t>ollow the steps to run the application</w:t>
+      </w:r>
+      <w:r>
+        <w:rPr>
+          <w:rFonts w:cstheme="minorHAnsi"/>
+          <w:sz w:val="28"/>
+          <w:szCs w:val="28"/>
+          <w:lang w:val="en-US"/>
+        </w:rPr>
+        <w:t xml:space="preserve"> (</w:t>
+      </w:r>
+      <w:r>
+        <w:rPr>
+          <w:rFonts w:cstheme="minorHAnsi"/>
+          <w:b/>
+          <w:bCs/>
+          <w:sz w:val="28"/>
+          <w:szCs w:val="28"/>
+          <w:lang w:val="en-US"/>
+        </w:rPr>
+        <w:t>in Windows 10</w:t>
+      </w:r>
+      <w:r>
+        <w:rPr>
+          <w:rFonts w:cstheme="minorHAnsi"/>
+          <w:sz w:val="28"/>
+          <w:szCs w:val="28"/>
+          <w:lang w:val="en-US"/>
+        </w:rPr>
+        <w:t>)</w:t>
+      </w:r>
+      <w:r>
+        <w:rPr>
+          <w:rFonts w:cstheme="minorHAnsi"/>
+          <w:sz w:val="28"/>
+          <w:szCs w:val="28"/>
+          <w:lang w:val="en-US"/>
+        </w:rPr>
+        <w:t>:</w:t>
+      </w:r>
+    </w:p>
+    <w:p>
+      <w:pPr>
         <w:pStyle w:val="ListParagraph"/>
         <w:numPr>
           <w:ilvl w:val="0"/>
-          <w:numId w:val="1"/>
+          <w:numId w:val="3"/>
         </w:numPr>
         <w:rPr>
           <w:rFonts w:cstheme="minorHAnsi"/>
@@ -23,7 +98,16 @@
           <w:szCs w:val="28"/>
           <w:lang w:val="en-US"/>
         </w:rPr>
-        <w:t xml:space="preserve">Install OTP/Erlang from </w:t>
+        <w:t>Please i</w:t>
+      </w:r>
+      <w:r>
+        <w:rPr>
+          <w:rFonts w:cstheme="minorHAnsi"/>
+          <w:sz w:val="28"/>
+          <w:szCs w:val="28"/>
+          <w:lang w:val="en-US"/>
+        </w:rPr>
+        <w:t xml:space="preserve">nstall OTP/Erlang from </w:t>
       </w:r>
       <w:hyperlink r:id="rId5" w:history="1">
         <w:r>
@@ -40,46 +124,96 @@
     </w:p>
     <w:p>
       <w:pPr>
+        <w:ind w:firstLine="720"/>
+        <w:rPr>
+          <w:rFonts w:cstheme="minorHAnsi"/>
+          <w:sz w:val="28"/>
+          <w:szCs w:val="28"/>
+          <w:lang w:val="en-US"/>
+        </w:rPr>
+      </w:pPr>
+      <w:r>
+        <w:rPr>
+          <w:rFonts w:cstheme="minorHAnsi"/>
+          <w:sz w:val="28"/>
+          <w:szCs w:val="28"/>
+          <w:lang w:val="en-US"/>
+        </w:rPr>
+        <w:t xml:space="preserve">Version: </w:t>
+      </w:r>
+      <w:r>
+        <w:rPr>
+          <w:rFonts w:cstheme="minorHAnsi"/>
+          <w:sz w:val="28"/>
+          <w:szCs w:val="28"/>
+          <w:lang w:val="en-US"/>
+        </w:rPr>
+        <w:t>Erlang/OTP 25.0.3</w:t>
+      </w:r>
+    </w:p>
+    <w:p>
+      <w:pPr>
+        <w:pStyle w:val="ListParagraph"/>
+        <w:rPr>
+          <w:rFonts w:cstheme="minorHAnsi"/>
+          <w:sz w:val="28"/>
+          <w:szCs w:val="28"/>
+          <w:lang w:val="en-US"/>
+        </w:rPr>
+      </w:pPr>
+    </w:p>
+    <w:p>
+      <w:pPr>
         <w:pStyle w:val="ListParagraph"/>
         <w:numPr>
           <w:ilvl w:val="0"/>
-          <w:numId w:val="1"/>
+          <w:numId w:val="3"/>
         </w:numPr>
         <w:rPr>
-          <w:rFonts w:cstheme="minorHAnsi"/>
-          <w:sz w:val="28"/>
-          <w:szCs w:val="28"/>
-          <w:lang w:val="en-US"/>
-        </w:rPr>
-      </w:pPr>
-      <w:r>
-        <w:rPr>
-          <w:rFonts w:cstheme="minorHAnsi"/>
-          <w:sz w:val="28"/>
-          <w:szCs w:val="28"/>
-          <w:lang w:val="en-US"/>
-        </w:rPr>
-        <w:t xml:space="preserve">Install </w:t>
-      </w:r>
-      <w:proofErr w:type="spellStart"/>
-      <w:r>
-        <w:rPr>
-          <w:rFonts w:cstheme="minorHAnsi"/>
-          <w:sz w:val="28"/>
-          <w:szCs w:val="28"/>
-          <w:lang w:val="en-US"/>
-        </w:rPr>
-        <w:t>Rabit</w:t>
-      </w:r>
-      <w:proofErr w:type="spellEnd"/>
-      <w:r>
-        <w:rPr>
-          <w:rFonts w:cstheme="minorHAnsi"/>
-          <w:sz w:val="28"/>
-          <w:szCs w:val="28"/>
-          <w:lang w:val="en-US"/>
-        </w:rPr>
-        <w:t xml:space="preserve"> MQ from </w:t>
+          <w:rStyle w:val="Hyperlink"/>
+          <w:rFonts w:cstheme="minorHAnsi"/>
+          <w:color w:val="auto"/>
+          <w:sz w:val="28"/>
+          <w:szCs w:val="28"/>
+          <w:u w:val="none"/>
+          <w:lang w:val="en-US"/>
+        </w:rPr>
+      </w:pPr>
+      <w:r>
+        <w:rPr>
+          <w:rFonts w:cstheme="minorHAnsi"/>
+          <w:sz w:val="28"/>
+          <w:szCs w:val="28"/>
+          <w:lang w:val="en-US"/>
+        </w:rPr>
+        <w:t>Then i</w:t>
+      </w:r>
+      <w:r>
+        <w:rPr>
+          <w:rFonts w:cstheme="minorHAnsi"/>
+          <w:sz w:val="28"/>
+          <w:szCs w:val="28"/>
+          <w:lang w:val="en-US"/>
+        </w:rPr>
+        <w:t>nstall Ra</w:t>
+      </w:r>
+      <w:r>
+        <w:rPr>
+          <w:rFonts w:cstheme="minorHAnsi"/>
+          <w:sz w:val="28"/>
+          <w:szCs w:val="28"/>
+          <w:lang w:val="en-US"/>
+        </w:rPr>
+        <w:t>b</w:t>
+      </w:r>
+      <w:r>
+        <w:rPr>
+          <w:rFonts w:cstheme="minorHAnsi"/>
+          <w:sz w:val="28"/>
+          <w:szCs w:val="28"/>
+          <w:lang w:val="en-US"/>
+        </w:rPr>
+        <w:t xml:space="preserve">bit MQ from </w:t>
       </w:r>
       <w:hyperlink r:id="rId6" w:tgtFrame="_blank" w:history="1">
         <w:r>
@@ -97,75 +231,2273 @@
     </w:p>
     <w:p>
       <w:pPr>
+        <w:ind w:firstLine="720"/>
+        <w:rPr>
+          <w:rFonts w:cstheme="minorHAnsi"/>
+          <w:sz w:val="28"/>
+          <w:szCs w:val="28"/>
+          <w:lang w:val="en-US"/>
+        </w:rPr>
+      </w:pPr>
+      <w:r>
+        <w:rPr>
+          <w:rFonts w:cstheme="minorHAnsi"/>
+          <w:sz w:val="28"/>
+          <w:szCs w:val="28"/>
+          <w:lang w:val="en-US"/>
+        </w:rPr>
+        <w:t>Version:</w:t>
+      </w:r>
+      <w:r>
+        <w:rPr>
+          <w:rFonts w:cstheme="minorHAnsi"/>
+          <w:sz w:val="28"/>
+          <w:szCs w:val="28"/>
+          <w:lang w:val="en-US"/>
+        </w:rPr>
+        <w:t xml:space="preserve"> </w:t>
+      </w:r>
+      <w:r>
+        <w:rPr>
+          <w:rFonts w:cstheme="minorHAnsi"/>
+          <w:sz w:val="28"/>
+          <w:szCs w:val="28"/>
+          <w:lang w:val="en-US"/>
+        </w:rPr>
+        <w:t>rabbitmq_server-3.10.6</w:t>
+      </w:r>
+    </w:p>
+    <w:p>
+      <w:pPr>
+        <w:pStyle w:val="ListParagraph"/>
+        <w:rPr>
+          <w:rFonts w:cstheme="minorHAnsi"/>
+          <w:sz w:val="28"/>
+          <w:szCs w:val="28"/>
+          <w:lang w:val="en-US"/>
+        </w:rPr>
+      </w:pPr>
+    </w:p>
+    <w:p>
+      <w:pPr>
         <w:pStyle w:val="ListParagraph"/>
         <w:numPr>
           <w:ilvl w:val="0"/>
-          <w:numId w:val="1"/>
+          <w:numId w:val="3"/>
         </w:numPr>
-        <w:shd w:val="clear" w:color="auto" w:fill="FFFFFF"/>
-        <w:spacing w:before="360" w:after="120" w:line="240" w:lineRule="auto"/>
-        <w:outlineLvl w:val="2"/>
-        <w:rPr>
-          <w:rFonts w:cstheme="minorHAnsi"/>
-          <w:sz w:val="28"/>
-          <w:szCs w:val="28"/>
-          <w:lang w:val="en-US"/>
-        </w:rPr>
-      </w:pPr>
-      <w:r>
-        <w:rPr>
-          <w:rFonts w:cstheme="minorHAnsi"/>
-          <w:sz w:val="28"/>
-          <w:szCs w:val="28"/>
-          <w:lang w:val="en-US"/>
-        </w:rPr>
-        <w:t>Enabling RabbitMQ Management Plugin – Dashboard</w:t>
-      </w:r>
+        <w:rPr>
+          <w:rFonts w:cstheme="minorHAnsi"/>
+          <w:sz w:val="28"/>
+          <w:szCs w:val="28"/>
+          <w:lang w:val="en-US"/>
+        </w:rPr>
+      </w:pPr>
+      <w:r>
+        <w:rPr>
+          <w:rFonts w:cstheme="minorHAnsi"/>
+          <w:sz w:val="28"/>
+          <w:szCs w:val="28"/>
+          <w:lang w:val="en-US"/>
+        </w:rPr>
+        <w:t>Then d</w:t>
+      </w:r>
+      <w:r>
+        <w:rPr>
+          <w:rFonts w:cstheme="minorHAnsi"/>
+          <w:sz w:val="28"/>
+          <w:szCs w:val="28"/>
+          <w:lang w:val="en-US"/>
+        </w:rPr>
+        <w:t xml:space="preserve">ownload the zipped folder for code and </w:t>
+      </w:r>
+      <w:r>
+        <w:rPr>
+          <w:rFonts w:cstheme="minorHAnsi"/>
+          <w:sz w:val="28"/>
+          <w:szCs w:val="28"/>
+          <w:lang w:val="en-US"/>
+        </w:rPr>
+        <w:t>SQL</w:t>
+      </w:r>
+      <w:r>
+        <w:rPr>
+          <w:rFonts w:cstheme="minorHAnsi"/>
+          <w:sz w:val="28"/>
+          <w:szCs w:val="28"/>
+          <w:lang w:val="en-US"/>
+        </w:rPr>
+        <w:t xml:space="preserve"> server</w:t>
+      </w:r>
+      <w:r>
+        <w:rPr>
+          <w:rFonts w:cstheme="minorHAnsi"/>
+          <w:sz w:val="28"/>
+          <w:szCs w:val="28"/>
+          <w:lang w:val="en-US"/>
+        </w:rPr>
+        <w:t xml:space="preserve"> scripts from my </w:t>
+      </w:r>
+      <w:r>
+        <w:rPr>
+          <w:rFonts w:cstheme="minorHAnsi"/>
+          <w:sz w:val="28"/>
+          <w:szCs w:val="28"/>
+          <w:lang w:val="en-US"/>
+        </w:rPr>
+        <w:t>GitHub</w:t>
+      </w:r>
+      <w:r>
+        <w:rPr>
+          <w:rFonts w:cstheme="minorHAnsi"/>
+          <w:sz w:val="28"/>
+          <w:szCs w:val="28"/>
+          <w:lang w:val="en-US"/>
+        </w:rPr>
+        <w:t xml:space="preserve"> account for which link is given here:</w:t>
+      </w:r>
+    </w:p>
+    <w:p>
+      <w:pPr>
+        <w:pStyle w:val="ListParagraph"/>
+        <w:rPr>
+          <w:rFonts w:cstheme="minorHAnsi"/>
+          <w:sz w:val="28"/>
+          <w:szCs w:val="28"/>
+          <w:lang w:val="en-US"/>
+        </w:rPr>
+      </w:pPr>
+      <w:hyperlink r:id="rId7" w:history="1">
+        <w:r>
+          <w:rPr>
+            <w:rStyle w:val="Hyperlink"/>
+            <w:rFonts w:cstheme="minorHAnsi"/>
+            <w:sz w:val="28"/>
+            <w:szCs w:val="28"/>
+            <w:lang w:val="en-US"/>
+          </w:rPr>
+          <w:t>https://github.com/155shubham/ChatApplication.git</w:t>
+        </w:r>
+      </w:hyperlink>
+    </w:p>
+    <w:p>
+      <w:pPr>
+        <w:pStyle w:val="ListParagraph"/>
+        <w:rPr>
+          <w:rFonts w:cstheme="minorHAnsi"/>
+          <w:sz w:val="28"/>
+          <w:szCs w:val="28"/>
+          <w:lang w:val="en-US"/>
+        </w:rPr>
+      </w:pPr>
     </w:p>
     <w:p>
       <w:pPr>
         <w:pStyle w:val="ListParagraph"/>
         <w:numPr>
           <w:ilvl w:val="0"/>
-          <w:numId w:val="1"/>
+          <w:numId w:val="3"/>
         </w:numPr>
-        <w:shd w:val="clear" w:color="auto" w:fill="FFFFFF"/>
-        <w:spacing w:after="100" w:afterAutospacing="1" w:line="240" w:lineRule="auto"/>
-        <w:rPr>
-          <w:rFonts w:cstheme="minorHAnsi"/>
-          <w:sz w:val="28"/>
-          <w:szCs w:val="28"/>
-          <w:lang w:val="en-US"/>
-        </w:rPr>
-      </w:pPr>
-      <w:r>
-        <w:rPr>
-          <w:rFonts w:cstheme="minorHAnsi"/>
-          <w:sz w:val="28"/>
-          <w:szCs w:val="28"/>
-          <w:lang w:val="en-US"/>
-        </w:rPr>
-        <w:t xml:space="preserve">Now that we have our RabbitMQ Service installed at the </w:t>
-      </w:r>
-      <w:proofErr w:type="spellStart"/>
-      <w:r>
-        <w:rPr>
-          <w:rFonts w:cstheme="minorHAnsi"/>
-          <w:sz w:val="28"/>
-          <w:szCs w:val="28"/>
-          <w:lang w:val="en-US"/>
-        </w:rPr>
-        <w:t>sysyem</w:t>
-      </w:r>
-      <w:proofErr w:type="spellEnd"/>
-      <w:r>
-        <w:rPr>
-          <w:rFonts w:cstheme="minorHAnsi"/>
-          <w:sz w:val="28"/>
-          <w:szCs w:val="28"/>
-          <w:lang w:val="en-US"/>
-        </w:rPr>
-        <w:t xml:space="preserve"> level, we need to activate the Management Dashboard which by default is disabled. To do this, open up Command Prompt with Admin Rights and enter the following command</w:t>
+        <w:rPr>
+          <w:rFonts w:cstheme="minorHAnsi"/>
+          <w:sz w:val="28"/>
+          <w:szCs w:val="28"/>
+          <w:lang w:val="en-US"/>
+        </w:rPr>
+      </w:pPr>
+      <w:r>
+        <w:rPr>
+          <w:rFonts w:cstheme="minorHAnsi"/>
+          <w:sz w:val="28"/>
+          <w:szCs w:val="28"/>
+          <w:lang w:val="en-US"/>
+        </w:rPr>
+        <w:t xml:space="preserve">After installation of the above, go to </w:t>
+      </w:r>
+      <w:r>
+        <w:rPr>
+          <w:rFonts w:cstheme="minorHAnsi"/>
+          <w:sz w:val="28"/>
+          <w:szCs w:val="28"/>
+          <w:lang w:val="en-US"/>
+        </w:rPr>
+        <w:t xml:space="preserve">services.msc </w:t>
+      </w:r>
+      <w:r>
+        <w:rPr>
+          <w:rFonts w:cstheme="minorHAnsi"/>
+          <w:sz w:val="28"/>
+          <w:szCs w:val="28"/>
+          <w:lang w:val="en-US"/>
+        </w:rPr>
+        <w:t xml:space="preserve">in windows 10 </w:t>
+      </w:r>
+      <w:r>
+        <w:rPr>
+          <w:rFonts w:cstheme="minorHAnsi"/>
+          <w:sz w:val="28"/>
+          <w:szCs w:val="28"/>
+          <w:lang w:val="en-US"/>
+        </w:rPr>
+        <w:t>and find rabbitmq service. First stop this service and then restart the service.</w:t>
+      </w:r>
+    </w:p>
+    <w:p>
+      <w:pPr>
+        <w:pStyle w:val="ListParagraph"/>
+        <w:rPr>
+          <w:rFonts w:cstheme="minorHAnsi"/>
+          <w:sz w:val="28"/>
+          <w:szCs w:val="28"/>
+          <w:lang w:val="en-US"/>
+        </w:rPr>
+      </w:pPr>
+    </w:p>
+    <w:p>
+      <w:pPr>
+        <w:pStyle w:val="ListParagraph"/>
+        <w:rPr>
+          <w:rFonts w:cstheme="minorHAnsi"/>
+          <w:sz w:val="28"/>
+          <w:szCs w:val="28"/>
+          <w:lang w:val="en-US"/>
+        </w:rPr>
+      </w:pPr>
+      <w:r>
+        <w:rPr>
+          <w:noProof/>
+        </w:rPr>
+        <w:drawing>
+          <wp:inline distT="0" distB="0" distL="0" distR="0" wp14:anchorId="41EF95D3" wp14:editId="7F53E29E">
+            <wp:extent cx="5036820" cy="1791970"/>
+            <wp:effectExtent l="0" t="0" r="0" b="0"/>
+            <wp:docPr id="11" name="Picture 11"/>
+            <wp:cNvGraphicFramePr>
+              <a:graphicFrameLocks xmlns:a="http://schemas.openxmlformats.org/drawingml/2006/main" noChangeAspect="1"/>
+            </wp:cNvGraphicFramePr>
+            <a:graphic xmlns:a="http://schemas.openxmlformats.org/drawingml/2006/main">
+              <a:graphicData uri="http://schemas.openxmlformats.org/drawingml/2006/picture">
+                <pic:pic xmlns:pic="http://schemas.openxmlformats.org/drawingml/2006/picture">
+                  <pic:nvPicPr>
+                    <pic:cNvPr id="1" name=""/>
+                    <pic:cNvPicPr/>
+                  </pic:nvPicPr>
+                  <pic:blipFill>
+                    <a:blip r:embed="rId8"/>
+                    <a:stretch>
+                      <a:fillRect/>
+                    </a:stretch>
+                  </pic:blipFill>
+                  <pic:spPr>
+                    <a:xfrm>
+                      <a:off x="0" y="0"/>
+                      <a:ext cx="5036820" cy="1791970"/>
+                    </a:xfrm>
+                    <a:prstGeom prst="rect">
+                      <a:avLst/>
+                    </a:prstGeom>
+                  </pic:spPr>
+                </pic:pic>
+              </a:graphicData>
+            </a:graphic>
+          </wp:inline>
+        </w:drawing>
+      </w:r>
+    </w:p>
+    <w:p>
+      <w:pPr>
+        <w:pStyle w:val="ListParagraph"/>
+        <w:rPr>
+          <w:rFonts w:cstheme="minorHAnsi"/>
+          <w:sz w:val="28"/>
+          <w:szCs w:val="28"/>
+          <w:lang w:val="en-US"/>
+        </w:rPr>
+      </w:pPr>
+    </w:p>
+    <w:p>
+      <w:pPr>
+        <w:pStyle w:val="ListParagraph"/>
+        <w:numPr>
+          <w:ilvl w:val="0"/>
+          <w:numId w:val="3"/>
+        </w:numPr>
+        <w:rPr>
+          <w:rFonts w:cstheme="minorHAnsi"/>
+          <w:sz w:val="28"/>
+          <w:szCs w:val="28"/>
+          <w:lang w:val="en-US"/>
+        </w:rPr>
+      </w:pPr>
+      <w:r>
+        <w:rPr>
+          <w:rFonts w:cstheme="minorHAnsi"/>
+          <w:sz w:val="28"/>
+          <w:szCs w:val="28"/>
+          <w:lang w:val="en-US"/>
+        </w:rPr>
+        <w:t>Extract the folder and then open the Sql_ scripts folder.</w:t>
+      </w:r>
+    </w:p>
+    <w:p>
+      <w:pPr>
+        <w:rPr>
+          <w:rFonts w:cstheme="minorHAnsi"/>
+          <w:sz w:val="28"/>
+          <w:szCs w:val="28"/>
+          <w:lang w:val="en-US"/>
+        </w:rPr>
+      </w:pPr>
+      <w:r>
+        <w:rPr>
+          <w:rFonts w:cstheme="minorHAnsi"/>
+          <w:sz w:val="28"/>
+          <w:szCs w:val="28"/>
+          <w:lang w:val="en-US"/>
+        </w:rPr>
+        <w:t xml:space="preserve">       </w:t>
+      </w:r>
+      <w:r>
+        <w:rPr>
+          <w:noProof/>
+        </w:rPr>
+        <w:drawing>
+          <wp:inline distT="0" distB="0" distL="0" distR="0" wp14:anchorId="2188B2F6" wp14:editId="2B6238FA">
+            <wp:extent cx="4748530" cy="1115060"/>
+            <wp:effectExtent l="0" t="0" r="0" b="8890"/>
+            <wp:docPr id="1" name="Picture 1"/>
+            <wp:cNvGraphicFramePr>
+              <a:graphicFrameLocks xmlns:a="http://schemas.openxmlformats.org/drawingml/2006/main" noChangeAspect="1"/>
+            </wp:cNvGraphicFramePr>
+            <a:graphic xmlns:a="http://schemas.openxmlformats.org/drawingml/2006/main">
+              <a:graphicData uri="http://schemas.openxmlformats.org/drawingml/2006/picture">
+                <pic:pic xmlns:pic="http://schemas.openxmlformats.org/drawingml/2006/picture">
+                  <pic:nvPicPr>
+                    <pic:cNvPr id="1" name=""/>
+                    <pic:cNvPicPr/>
+                  </pic:nvPicPr>
+                  <pic:blipFill>
+                    <a:blip r:embed="rId9"/>
+                    <a:stretch>
+                      <a:fillRect/>
+                    </a:stretch>
+                  </pic:blipFill>
+                  <pic:spPr>
+                    <a:xfrm>
+                      <a:off x="0" y="0"/>
+                      <a:ext cx="4748530" cy="1115060"/>
+                    </a:xfrm>
+                    <a:prstGeom prst="rect">
+                      <a:avLst/>
+                    </a:prstGeom>
+                  </pic:spPr>
+                </pic:pic>
+              </a:graphicData>
+            </a:graphic>
+          </wp:inline>
+        </w:drawing>
+      </w:r>
+    </w:p>
+    <w:p>
+      <w:pPr>
+        <w:ind w:left="720"/>
+        <w:rPr>
+          <w:rFonts w:cstheme="minorHAnsi"/>
+          <w:sz w:val="28"/>
+          <w:szCs w:val="28"/>
+          <w:lang w:val="en-US"/>
+        </w:rPr>
+      </w:pPr>
+      <w:r>
+        <w:rPr>
+          <w:rFonts w:cstheme="minorHAnsi"/>
+          <w:sz w:val="28"/>
+          <w:szCs w:val="28"/>
+          <w:lang w:val="en-US"/>
+        </w:rPr>
+        <w:t xml:space="preserve">Then open the sql files in SQL management Studio and execute them in the order they have been numbered from 1 till 6. </w:t>
+      </w:r>
+    </w:p>
+    <w:p>
+      <w:pPr>
+        <w:ind w:left="720"/>
+        <w:rPr>
+          <w:rFonts w:cstheme="minorHAnsi"/>
+          <w:sz w:val="28"/>
+          <w:szCs w:val="28"/>
+          <w:lang w:val="en-US"/>
+        </w:rPr>
+      </w:pPr>
+      <w:r>
+        <w:rPr>
+          <w:rFonts w:cstheme="minorHAnsi"/>
+          <w:sz w:val="28"/>
+          <w:szCs w:val="28"/>
+          <w:lang w:val="en-US"/>
+        </w:rPr>
+        <w:lastRenderedPageBreak/>
+        <w:t>Please m</w:t>
+      </w:r>
+      <w:r>
+        <w:rPr>
+          <w:rFonts w:cstheme="minorHAnsi"/>
+          <w:sz w:val="28"/>
+          <w:szCs w:val="28"/>
+          <w:lang w:val="en-US"/>
+        </w:rPr>
+        <w:t xml:space="preserve">ake sure </w:t>
+      </w:r>
+      <w:r>
+        <w:rPr>
+          <w:rFonts w:cstheme="minorHAnsi"/>
+          <w:sz w:val="28"/>
+          <w:szCs w:val="28"/>
+          <w:lang w:val="en-US"/>
+        </w:rPr>
+        <w:t xml:space="preserve">the following things in your server </w:t>
+      </w:r>
+      <w:proofErr w:type="gramStart"/>
+      <w:r>
+        <w:rPr>
+          <w:rFonts w:cstheme="minorHAnsi"/>
+          <w:sz w:val="28"/>
+          <w:szCs w:val="28"/>
+          <w:lang w:val="en-US"/>
+        </w:rPr>
+        <w:t>( I</w:t>
+      </w:r>
+      <w:proofErr w:type="gramEnd"/>
+      <w:r>
+        <w:rPr>
+          <w:rFonts w:cstheme="minorHAnsi"/>
+          <w:sz w:val="28"/>
+          <w:szCs w:val="28"/>
+          <w:lang w:val="en-US"/>
+        </w:rPr>
+        <w:t xml:space="preserve"> have used localDB):</w:t>
+      </w:r>
+    </w:p>
+    <w:p>
+      <w:pPr>
+        <w:pStyle w:val="ListParagraph"/>
+        <w:numPr>
+          <w:ilvl w:val="0"/>
+          <w:numId w:val="4"/>
+        </w:numPr>
+        <w:rPr>
+          <w:rFonts w:cstheme="minorHAnsi"/>
+          <w:sz w:val="28"/>
+          <w:szCs w:val="28"/>
+          <w:lang w:val="en-US"/>
+        </w:rPr>
+      </w:pPr>
+      <w:r>
+        <w:rPr>
+          <w:rFonts w:cstheme="minorHAnsi"/>
+          <w:sz w:val="28"/>
+          <w:szCs w:val="28"/>
+          <w:lang w:val="en-US"/>
+        </w:rPr>
+        <w:t>New database “ChatApplicationDB” got created in your server.</w:t>
+      </w:r>
+    </w:p>
+    <w:p>
+      <w:pPr>
+        <w:pStyle w:val="ListParagraph"/>
+        <w:ind w:left="1080"/>
+        <w:rPr>
+          <w:rFonts w:cstheme="minorHAnsi"/>
+          <w:sz w:val="28"/>
+          <w:szCs w:val="28"/>
+          <w:lang w:val="en-US"/>
+        </w:rPr>
+      </w:pPr>
+    </w:p>
+    <w:p>
+      <w:pPr>
+        <w:pStyle w:val="ListParagraph"/>
+        <w:ind w:left="1080"/>
+        <w:rPr>
+          <w:rFonts w:cstheme="minorHAnsi"/>
+          <w:sz w:val="28"/>
+          <w:szCs w:val="28"/>
+          <w:lang w:val="en-US"/>
+        </w:rPr>
+      </w:pPr>
+      <w:r>
+        <w:rPr>
+          <w:noProof/>
+        </w:rPr>
+        <w:drawing>
+          <wp:inline distT="0" distB="0" distL="0" distR="0" wp14:anchorId="1AFD43F0" wp14:editId="01241EBD">
+            <wp:extent cx="3438525" cy="1304925"/>
+            <wp:effectExtent l="0" t="0" r="9525" b="9525"/>
+            <wp:docPr id="3" name="Picture 3"/>
+            <wp:cNvGraphicFramePr>
+              <a:graphicFrameLocks xmlns:a="http://schemas.openxmlformats.org/drawingml/2006/main" noChangeAspect="1"/>
+            </wp:cNvGraphicFramePr>
+            <a:graphic xmlns:a="http://schemas.openxmlformats.org/drawingml/2006/main">
+              <a:graphicData uri="http://schemas.openxmlformats.org/drawingml/2006/picture">
+                <pic:pic xmlns:pic="http://schemas.openxmlformats.org/drawingml/2006/picture">
+                  <pic:nvPicPr>
+                    <pic:cNvPr id="1" name=""/>
+                    <pic:cNvPicPr/>
+                  </pic:nvPicPr>
+                  <pic:blipFill>
+                    <a:blip r:embed="rId10"/>
+                    <a:stretch>
+                      <a:fillRect/>
+                    </a:stretch>
+                  </pic:blipFill>
+                  <pic:spPr>
+                    <a:xfrm>
+                      <a:off x="0" y="0"/>
+                      <a:ext cx="3438525" cy="1304925"/>
+                    </a:xfrm>
+                    <a:prstGeom prst="rect">
+                      <a:avLst/>
+                    </a:prstGeom>
+                  </pic:spPr>
+                </pic:pic>
+              </a:graphicData>
+            </a:graphic>
+          </wp:inline>
+        </w:drawing>
+      </w:r>
+    </w:p>
+    <w:p>
+      <w:pPr>
+        <w:pStyle w:val="ListParagraph"/>
+        <w:ind w:left="1080"/>
+        <w:rPr>
+          <w:rFonts w:cstheme="minorHAnsi"/>
+          <w:sz w:val="28"/>
+          <w:szCs w:val="28"/>
+          <w:lang w:val="en-US"/>
+        </w:rPr>
+      </w:pPr>
+    </w:p>
+    <w:p>
+      <w:pPr>
+        <w:pStyle w:val="ListParagraph"/>
+        <w:ind w:left="1080"/>
+        <w:rPr>
+          <w:rFonts w:cstheme="minorHAnsi"/>
+          <w:sz w:val="28"/>
+          <w:szCs w:val="28"/>
+          <w:lang w:val="en-US"/>
+        </w:rPr>
+      </w:pPr>
+    </w:p>
+    <w:p>
+      <w:pPr>
+        <w:pStyle w:val="ListParagraph"/>
+        <w:numPr>
+          <w:ilvl w:val="0"/>
+          <w:numId w:val="4"/>
+        </w:numPr>
+        <w:rPr>
+          <w:rFonts w:cstheme="minorHAnsi"/>
+          <w:sz w:val="28"/>
+          <w:szCs w:val="28"/>
+          <w:lang w:val="en-US"/>
+        </w:rPr>
+      </w:pPr>
+      <w:r>
+        <w:rPr>
+          <w:rFonts w:cstheme="minorHAnsi"/>
+          <w:sz w:val="28"/>
+          <w:szCs w:val="28"/>
+          <w:lang w:val="en-US"/>
+        </w:rPr>
+        <w:t>T</w:t>
+      </w:r>
+      <w:r>
+        <w:rPr>
+          <w:rFonts w:cstheme="minorHAnsi"/>
+          <w:sz w:val="28"/>
+          <w:szCs w:val="28"/>
+          <w:lang w:val="en-US"/>
+        </w:rPr>
+        <w:t>wo tables UserInfo and S</w:t>
+      </w:r>
+      <w:r>
+        <w:rPr>
+          <w:rFonts w:cstheme="minorHAnsi"/>
+          <w:sz w:val="28"/>
+          <w:szCs w:val="28"/>
+          <w:lang w:val="en-US"/>
+        </w:rPr>
+        <w:t>upportAndCustomerMapping</w:t>
+      </w:r>
+      <w:r>
+        <w:rPr>
+          <w:rFonts w:cstheme="minorHAnsi"/>
+          <w:sz w:val="28"/>
+          <w:szCs w:val="28"/>
+          <w:lang w:val="en-US"/>
+        </w:rPr>
+        <w:t xml:space="preserve"> as in the snapshot shown below:</w:t>
+      </w:r>
+    </w:p>
+    <w:p>
+      <w:pPr>
+        <w:ind w:left="720"/>
+        <w:rPr>
+          <w:rFonts w:cstheme="minorHAnsi"/>
+          <w:sz w:val="28"/>
+          <w:szCs w:val="28"/>
+          <w:lang w:val="en-US"/>
+        </w:rPr>
+      </w:pPr>
+      <w:r>
+        <w:rPr>
+          <w:noProof/>
+        </w:rPr>
+        <w:drawing>
+          <wp:inline distT="0" distB="0" distL="0" distR="0" wp14:anchorId="2877500C" wp14:editId="04469C81">
+            <wp:extent cx="3114675" cy="457200"/>
+            <wp:effectExtent l="0" t="0" r="9525" b="0"/>
+            <wp:docPr id="2" name="Picture 2"/>
+            <wp:cNvGraphicFramePr>
+              <a:graphicFrameLocks xmlns:a="http://schemas.openxmlformats.org/drawingml/2006/main" noChangeAspect="1"/>
+            </wp:cNvGraphicFramePr>
+            <a:graphic xmlns:a="http://schemas.openxmlformats.org/drawingml/2006/main">
+              <a:graphicData uri="http://schemas.openxmlformats.org/drawingml/2006/picture">
+                <pic:pic xmlns:pic="http://schemas.openxmlformats.org/drawingml/2006/picture">
+                  <pic:nvPicPr>
+                    <pic:cNvPr id="1" name=""/>
+                    <pic:cNvPicPr/>
+                  </pic:nvPicPr>
+                  <pic:blipFill>
+                    <a:blip r:embed="rId11"/>
+                    <a:stretch>
+                      <a:fillRect/>
+                    </a:stretch>
+                  </pic:blipFill>
+                  <pic:spPr>
+                    <a:xfrm>
+                      <a:off x="0" y="0"/>
+                      <a:ext cx="3114675" cy="457200"/>
+                    </a:xfrm>
+                    <a:prstGeom prst="rect">
+                      <a:avLst/>
+                    </a:prstGeom>
+                  </pic:spPr>
+                </pic:pic>
+              </a:graphicData>
+            </a:graphic>
+          </wp:inline>
+        </w:drawing>
+      </w:r>
+    </w:p>
+    <w:p>
+      <w:pPr>
+        <w:ind w:left="720"/>
+        <w:rPr>
+          <w:rFonts w:cstheme="minorHAnsi"/>
+          <w:sz w:val="28"/>
+          <w:szCs w:val="28"/>
+          <w:lang w:val="en-US"/>
+        </w:rPr>
+      </w:pPr>
+    </w:p>
+    <w:p>
+      <w:pPr>
+        <w:pStyle w:val="ListParagraph"/>
+        <w:numPr>
+          <w:ilvl w:val="0"/>
+          <w:numId w:val="4"/>
+        </w:numPr>
+        <w:rPr>
+          <w:rFonts w:cstheme="minorHAnsi"/>
+          <w:sz w:val="28"/>
+          <w:szCs w:val="28"/>
+          <w:lang w:val="en-US"/>
+        </w:rPr>
+      </w:pPr>
+      <w:r>
+        <w:rPr>
+          <w:rFonts w:cstheme="minorHAnsi"/>
+          <w:sz w:val="28"/>
+          <w:szCs w:val="28"/>
+          <w:lang w:val="en-US"/>
+        </w:rPr>
+        <w:t xml:space="preserve">Three stored </w:t>
+      </w:r>
+      <w:r>
+        <w:rPr>
+          <w:rFonts w:cstheme="minorHAnsi"/>
+          <w:sz w:val="28"/>
+          <w:szCs w:val="28"/>
+          <w:lang w:val="en-US"/>
+        </w:rPr>
+        <w:t>procedures</w:t>
+      </w:r>
+    </w:p>
+    <w:p>
+      <w:pPr>
+        <w:ind w:left="720"/>
+        <w:rPr>
+          <w:rFonts w:cstheme="minorHAnsi"/>
+          <w:sz w:val="28"/>
+          <w:szCs w:val="28"/>
+          <w:lang w:val="en-US"/>
+        </w:rPr>
+      </w:pPr>
+      <w:r>
+        <w:rPr>
+          <w:noProof/>
+        </w:rPr>
+        <w:drawing>
+          <wp:inline distT="0" distB="0" distL="0" distR="0" wp14:anchorId="00406249" wp14:editId="41072C3D">
+            <wp:extent cx="4229100" cy="1323975"/>
+            <wp:effectExtent l="0" t="0" r="0" b="9525"/>
+            <wp:docPr id="4" name="Picture 4"/>
+            <wp:cNvGraphicFramePr>
+              <a:graphicFrameLocks xmlns:a="http://schemas.openxmlformats.org/drawingml/2006/main" noChangeAspect="1"/>
+            </wp:cNvGraphicFramePr>
+            <a:graphic xmlns:a="http://schemas.openxmlformats.org/drawingml/2006/main">
+              <a:graphicData uri="http://schemas.openxmlformats.org/drawingml/2006/picture">
+                <pic:pic xmlns:pic="http://schemas.openxmlformats.org/drawingml/2006/picture">
+                  <pic:nvPicPr>
+                    <pic:cNvPr id="1" name=""/>
+                    <pic:cNvPicPr/>
+                  </pic:nvPicPr>
+                  <pic:blipFill>
+                    <a:blip r:embed="rId12"/>
+                    <a:stretch>
+                      <a:fillRect/>
+                    </a:stretch>
+                  </pic:blipFill>
+                  <pic:spPr>
+                    <a:xfrm>
+                      <a:off x="0" y="0"/>
+                      <a:ext cx="4229100" cy="1323975"/>
+                    </a:xfrm>
+                    <a:prstGeom prst="rect">
+                      <a:avLst/>
+                    </a:prstGeom>
+                  </pic:spPr>
+                </pic:pic>
+              </a:graphicData>
+            </a:graphic>
+          </wp:inline>
+        </w:drawing>
+      </w:r>
+    </w:p>
+    <w:p>
+      <w:pPr>
+        <w:ind w:left="720"/>
+        <w:rPr>
+          <w:rFonts w:cstheme="minorHAnsi"/>
+          <w:sz w:val="28"/>
+          <w:szCs w:val="28"/>
+          <w:lang w:val="en-US"/>
+        </w:rPr>
+      </w:pPr>
+    </w:p>
+    <w:p>
+      <w:pPr>
+        <w:pStyle w:val="ListParagraph"/>
+        <w:numPr>
+          <w:ilvl w:val="0"/>
+          <w:numId w:val="4"/>
+        </w:numPr>
+        <w:rPr>
+          <w:rFonts w:cstheme="minorHAnsi"/>
+          <w:sz w:val="28"/>
+          <w:szCs w:val="28"/>
+          <w:lang w:val="en-US"/>
+        </w:rPr>
+      </w:pPr>
+      <w:r>
+        <w:rPr>
+          <w:rFonts w:cstheme="minorHAnsi"/>
+          <w:sz w:val="28"/>
+          <w:szCs w:val="28"/>
+          <w:lang w:val="en-US"/>
+        </w:rPr>
+        <w:t>Tables UserInfo has 35 row count:</w:t>
+      </w:r>
+    </w:p>
+    <w:p>
+      <w:pPr>
+        <w:pStyle w:val="ListParagraph"/>
+        <w:ind w:left="1080"/>
+        <w:rPr>
+          <w:rFonts w:cstheme="minorHAnsi"/>
+          <w:sz w:val="28"/>
+          <w:szCs w:val="28"/>
+          <w:lang w:val="en-US"/>
+        </w:rPr>
+      </w:pPr>
+    </w:p>
+    <w:p>
+      <w:pPr>
+        <w:pStyle w:val="ListParagraph"/>
+        <w:ind w:left="1080"/>
+        <w:rPr>
+          <w:rFonts w:cstheme="minorHAnsi"/>
+          <w:sz w:val="28"/>
+          <w:szCs w:val="28"/>
+          <w:lang w:val="en-US"/>
+        </w:rPr>
+      </w:pPr>
+      <w:r>
+        <w:rPr>
+          <w:noProof/>
+        </w:rPr>
+        <w:drawing>
+          <wp:inline distT="0" distB="0" distL="0" distR="0" wp14:anchorId="7D3605D3" wp14:editId="6F02E6C0">
+            <wp:extent cx="4061460" cy="1082040"/>
+            <wp:effectExtent l="0" t="0" r="0" b="3810"/>
+            <wp:docPr id="5" name="Picture 5"/>
+            <wp:cNvGraphicFramePr>
+              <a:graphicFrameLocks xmlns:a="http://schemas.openxmlformats.org/drawingml/2006/main" noChangeAspect="1"/>
+            </wp:cNvGraphicFramePr>
+            <a:graphic xmlns:a="http://schemas.openxmlformats.org/drawingml/2006/main">
+              <a:graphicData uri="http://schemas.openxmlformats.org/drawingml/2006/picture">
+                <pic:pic xmlns:pic="http://schemas.openxmlformats.org/drawingml/2006/picture">
+                  <pic:nvPicPr>
+                    <pic:cNvPr id="1" name=""/>
+                    <pic:cNvPicPr/>
+                  </pic:nvPicPr>
+                  <pic:blipFill>
+                    <a:blip r:embed="rId13"/>
+                    <a:stretch>
+                      <a:fillRect/>
+                    </a:stretch>
+                  </pic:blipFill>
+                  <pic:spPr>
+                    <a:xfrm>
+                      <a:off x="0" y="0"/>
+                      <a:ext cx="4061460" cy="1082040"/>
+                    </a:xfrm>
+                    <a:prstGeom prst="rect">
+                      <a:avLst/>
+                    </a:prstGeom>
+                  </pic:spPr>
+                </pic:pic>
+              </a:graphicData>
+            </a:graphic>
+          </wp:inline>
+        </w:drawing>
+      </w:r>
+    </w:p>
+    <w:p>
+      <w:pPr>
+        <w:pStyle w:val="ListParagraph"/>
+        <w:ind w:left="1080"/>
+        <w:rPr>
+          <w:rFonts w:cstheme="minorHAnsi"/>
+          <w:sz w:val="28"/>
+          <w:szCs w:val="28"/>
+          <w:lang w:val="en-US"/>
+        </w:rPr>
+      </w:pPr>
+    </w:p>
+    <w:p>
+      <w:pPr>
+        <w:pStyle w:val="ListParagraph"/>
+        <w:ind w:left="1080"/>
+        <w:rPr>
+          <w:rFonts w:cstheme="minorHAnsi"/>
+          <w:sz w:val="28"/>
+          <w:szCs w:val="28"/>
+          <w:lang w:val="en-US"/>
+        </w:rPr>
+      </w:pPr>
+    </w:p>
+    <w:p>
+      <w:pPr>
+        <w:pStyle w:val="ListParagraph"/>
+        <w:numPr>
+          <w:ilvl w:val="0"/>
+          <w:numId w:val="3"/>
+        </w:numPr>
+        <w:rPr>
+          <w:rFonts w:cstheme="minorHAnsi"/>
+          <w:sz w:val="28"/>
+          <w:szCs w:val="28"/>
+          <w:lang w:val="en-US"/>
+        </w:rPr>
+      </w:pPr>
+      <w:r>
+        <w:rPr>
+          <w:rFonts w:cstheme="minorHAnsi"/>
+          <w:sz w:val="28"/>
+          <w:szCs w:val="28"/>
+          <w:lang w:val="en-US"/>
+        </w:rPr>
+        <w:t xml:space="preserve">After then open the </w:t>
+      </w:r>
+      <w:r>
+        <w:rPr>
+          <w:rFonts w:cstheme="minorHAnsi"/>
+          <w:sz w:val="28"/>
+          <w:szCs w:val="28"/>
+          <w:lang w:val="en-US"/>
+        </w:rPr>
+        <w:t>“</w:t>
+      </w:r>
+      <w:r>
+        <w:rPr>
+          <w:rFonts w:cstheme="minorHAnsi"/>
+          <w:sz w:val="28"/>
+          <w:szCs w:val="28"/>
+          <w:lang w:val="en-US"/>
+        </w:rPr>
+        <w:t>Chat Application</w:t>
+      </w:r>
+      <w:r>
+        <w:rPr>
+          <w:rFonts w:cstheme="minorHAnsi"/>
+          <w:sz w:val="28"/>
+          <w:szCs w:val="28"/>
+          <w:lang w:val="en-US"/>
+        </w:rPr>
+        <w:t>”</w:t>
+      </w:r>
+      <w:r>
+        <w:rPr>
+          <w:rFonts w:cstheme="minorHAnsi"/>
+          <w:sz w:val="28"/>
+          <w:szCs w:val="28"/>
+          <w:lang w:val="en-US"/>
+        </w:rPr>
+        <w:t xml:space="preserve"> folder in your extracted folder.</w:t>
+      </w:r>
+    </w:p>
+    <w:p>
+      <w:pPr>
+        <w:pStyle w:val="ListParagraph"/>
+        <w:rPr>
+          <w:rFonts w:cstheme="minorHAnsi"/>
+          <w:sz w:val="28"/>
+          <w:szCs w:val="28"/>
+          <w:lang w:val="en-US"/>
+        </w:rPr>
+      </w:pPr>
+    </w:p>
+    <w:p>
+      <w:pPr>
+        <w:pStyle w:val="ListParagraph"/>
+        <w:rPr>
+          <w:rFonts w:cstheme="minorHAnsi"/>
+          <w:sz w:val="28"/>
+          <w:szCs w:val="28"/>
+          <w:lang w:val="en-US"/>
+        </w:rPr>
+      </w:pPr>
+      <w:r>
+        <w:rPr>
+          <w:noProof/>
+        </w:rPr>
+        <w:drawing>
+          <wp:inline distT="0" distB="0" distL="0" distR="0" wp14:anchorId="4A15B76E" wp14:editId="2413B3D4">
+            <wp:extent cx="4853940" cy="1009015"/>
+            <wp:effectExtent l="0" t="0" r="3810" b="635"/>
+            <wp:docPr id="6" name="Picture 6"/>
+            <wp:cNvGraphicFramePr>
+              <a:graphicFrameLocks xmlns:a="http://schemas.openxmlformats.org/drawingml/2006/main" noChangeAspect="1"/>
+            </wp:cNvGraphicFramePr>
+            <a:graphic xmlns:a="http://schemas.openxmlformats.org/drawingml/2006/main">
+              <a:graphicData uri="http://schemas.openxmlformats.org/drawingml/2006/picture">
+                <pic:pic xmlns:pic="http://schemas.openxmlformats.org/drawingml/2006/picture">
+                  <pic:nvPicPr>
+                    <pic:cNvPr id="1" name=""/>
+                    <pic:cNvPicPr/>
+                  </pic:nvPicPr>
+                  <pic:blipFill>
+                    <a:blip r:embed="rId14"/>
+                    <a:stretch>
+                      <a:fillRect/>
+                    </a:stretch>
+                  </pic:blipFill>
+                  <pic:spPr>
+                    <a:xfrm>
+                      <a:off x="0" y="0"/>
+                      <a:ext cx="4853940" cy="1009015"/>
+                    </a:xfrm>
+                    <a:prstGeom prst="rect">
+                      <a:avLst/>
+                    </a:prstGeom>
+                  </pic:spPr>
+                </pic:pic>
+              </a:graphicData>
+            </a:graphic>
+          </wp:inline>
+        </w:drawing>
+      </w:r>
+    </w:p>
+    <w:p>
+      <w:pPr>
+        <w:pStyle w:val="ListParagraph"/>
+        <w:rPr>
+          <w:rFonts w:cstheme="minorHAnsi"/>
+          <w:sz w:val="28"/>
+          <w:szCs w:val="28"/>
+          <w:lang w:val="en-US"/>
+        </w:rPr>
+      </w:pPr>
+    </w:p>
+    <w:p>
+      <w:pPr>
+        <w:pStyle w:val="ListParagraph"/>
+        <w:numPr>
+          <w:ilvl w:val="0"/>
+          <w:numId w:val="3"/>
+        </w:numPr>
+        <w:rPr>
+          <w:rFonts w:cstheme="minorHAnsi"/>
+          <w:sz w:val="28"/>
+          <w:szCs w:val="28"/>
+          <w:lang w:val="en-US"/>
+        </w:rPr>
+      </w:pPr>
+      <w:r>
+        <w:rPr>
+          <w:rFonts w:cstheme="minorHAnsi"/>
+          <w:sz w:val="28"/>
+          <w:szCs w:val="28"/>
+          <w:lang w:val="en-US"/>
+        </w:rPr>
+        <w:t>Then open the solution file “</w:t>
+      </w:r>
+      <w:r>
+        <w:rPr>
+          <w:rFonts w:cstheme="minorHAnsi"/>
+          <w:sz w:val="28"/>
+          <w:szCs w:val="28"/>
+          <w:lang w:val="en-US"/>
+        </w:rPr>
+        <w:t>ChatApplication</w:t>
+      </w:r>
+      <w:r>
+        <w:rPr>
+          <w:rFonts w:cstheme="minorHAnsi"/>
+          <w:sz w:val="28"/>
+          <w:szCs w:val="28"/>
+          <w:lang w:val="en-US"/>
+        </w:rPr>
+        <w:t>.sln” in visual studio (I have used 2019 community vers</w:t>
+      </w:r>
+      <w:r>
+        <w:rPr>
+          <w:rFonts w:cstheme="minorHAnsi"/>
+          <w:sz w:val="28"/>
+          <w:szCs w:val="28"/>
+          <w:lang w:val="en-US"/>
+        </w:rPr>
+        <w:t>i</w:t>
+      </w:r>
+      <w:r>
+        <w:rPr>
+          <w:rFonts w:cstheme="minorHAnsi"/>
+          <w:sz w:val="28"/>
+          <w:szCs w:val="28"/>
+          <w:lang w:val="en-US"/>
+        </w:rPr>
+        <w:t>on).</w:t>
+      </w:r>
+      <w:r>
+        <w:rPr>
+          <w:rFonts w:cstheme="minorHAnsi"/>
+          <w:sz w:val="28"/>
+          <w:szCs w:val="28"/>
+          <w:lang w:val="en-US"/>
+        </w:rPr>
+        <w:t xml:space="preserve"> </w:t>
+      </w:r>
+    </w:p>
+    <w:p>
+      <w:pPr>
+        <w:pStyle w:val="ListParagraph"/>
+        <w:rPr>
+          <w:rFonts w:cstheme="minorHAnsi"/>
+          <w:sz w:val="28"/>
+          <w:szCs w:val="28"/>
+          <w:lang w:val="en-US"/>
+        </w:rPr>
+      </w:pPr>
+      <w:r>
+        <w:rPr>
+          <w:rFonts w:cstheme="minorHAnsi"/>
+          <w:sz w:val="28"/>
+          <w:szCs w:val="28"/>
+          <w:lang w:val="en-US"/>
+        </w:rPr>
+        <w:t xml:space="preserve">Check the web config file for </w:t>
+      </w:r>
+      <w:r>
+        <w:rPr>
+          <w:rFonts w:cstheme="minorHAnsi"/>
+          <w:sz w:val="28"/>
+          <w:szCs w:val="28"/>
+          <w:lang w:val="en-US"/>
+        </w:rPr>
+        <w:t>the connection string:</w:t>
+      </w:r>
+    </w:p>
+    <w:p>
+      <w:pPr>
+        <w:pStyle w:val="ListParagraph"/>
+        <w:rPr>
+          <w:rFonts w:cstheme="minorHAnsi"/>
+          <w:b/>
+          <w:bCs/>
+          <w:sz w:val="28"/>
+          <w:szCs w:val="28"/>
+          <w:lang w:val="en-US"/>
+        </w:rPr>
+      </w:pPr>
+      <w:r>
+        <w:rPr>
+          <w:rFonts w:cstheme="minorHAnsi"/>
+          <w:b/>
+          <w:bCs/>
+          <w:sz w:val="28"/>
+          <w:szCs w:val="28"/>
+          <w:lang w:val="en-US"/>
+        </w:rPr>
+        <w:t>&lt;connectionStrings&gt;</w:t>
+      </w:r>
+    </w:p>
+    <w:p>
+      <w:pPr>
+        <w:pStyle w:val="ListParagraph"/>
+        <w:rPr>
+          <w:rFonts w:cstheme="minorHAnsi"/>
+          <w:b/>
+          <w:bCs/>
+          <w:sz w:val="28"/>
+          <w:szCs w:val="28"/>
+          <w:lang w:val="en-US"/>
+        </w:rPr>
+      </w:pPr>
+      <w:r>
+        <w:rPr>
+          <w:rFonts w:cstheme="minorHAnsi"/>
+          <w:b/>
+          <w:bCs/>
+          <w:sz w:val="28"/>
+          <w:szCs w:val="28"/>
+          <w:lang w:val="en-US"/>
+        </w:rPr>
+        <w:t xml:space="preserve">    &lt;add name="mycon" connectionString="Data Source=(localdb)\</w:t>
+      </w:r>
+      <w:proofErr w:type="gramStart"/>
+      <w:r>
+        <w:rPr>
+          <w:rFonts w:cstheme="minorHAnsi"/>
+          <w:b/>
+          <w:bCs/>
+          <w:sz w:val="28"/>
+          <w:szCs w:val="28"/>
+          <w:lang w:val="en-US"/>
+        </w:rPr>
+        <w:t>MSSQLLocalDB;Initial</w:t>
+      </w:r>
+      <w:proofErr w:type="gramEnd"/>
+      <w:r>
+        <w:rPr>
+          <w:rFonts w:cstheme="minorHAnsi"/>
+          <w:b/>
+          <w:bCs/>
+          <w:sz w:val="28"/>
+          <w:szCs w:val="28"/>
+          <w:lang w:val="en-US"/>
+        </w:rPr>
+        <w:t xml:space="preserve"> Catalog=ChatApplicationDB;Integrated Security=True;Connect Timeout=30;Encrypt=False;TrustServerCertificate=False;ApplicationIntent=ReadWrite;MultiSubnetFailover=False"/&gt;</w:t>
+      </w:r>
+    </w:p>
+    <w:p>
+      <w:pPr>
+        <w:pStyle w:val="ListParagraph"/>
+        <w:rPr>
+          <w:rFonts w:cstheme="minorHAnsi"/>
+          <w:b/>
+          <w:bCs/>
+          <w:sz w:val="28"/>
+          <w:szCs w:val="28"/>
+          <w:lang w:val="en-US"/>
+        </w:rPr>
+      </w:pPr>
+      <w:r>
+        <w:rPr>
+          <w:rFonts w:cstheme="minorHAnsi"/>
+          <w:b/>
+          <w:bCs/>
+          <w:sz w:val="28"/>
+          <w:szCs w:val="28"/>
+          <w:lang w:val="en-US"/>
+        </w:rPr>
+        <w:t xml:space="preserve">  &lt;/connectionStrings&gt;</w:t>
+      </w:r>
+    </w:p>
+    <w:p>
+      <w:pPr>
+        <w:pStyle w:val="ListParagraph"/>
+        <w:rPr>
+          <w:rFonts w:cstheme="minorHAnsi"/>
+          <w:sz w:val="28"/>
+          <w:szCs w:val="28"/>
+          <w:lang w:val="en-US"/>
+        </w:rPr>
+      </w:pPr>
+    </w:p>
+    <w:p>
+      <w:pPr>
+        <w:pStyle w:val="ListParagraph"/>
+        <w:rPr>
+          <w:rFonts w:cstheme="minorHAnsi"/>
+          <w:sz w:val="28"/>
+          <w:szCs w:val="28"/>
+          <w:lang w:val="en-US"/>
+        </w:rPr>
+      </w:pPr>
+      <w:r>
+        <w:rPr>
+          <w:rFonts w:cstheme="minorHAnsi"/>
+          <w:sz w:val="28"/>
+          <w:szCs w:val="28"/>
+          <w:lang w:val="en-US"/>
+        </w:rPr>
+        <w:t xml:space="preserve">Change the Data Source as your </w:t>
+      </w:r>
+      <w:r>
+        <w:rPr>
+          <w:rFonts w:cstheme="minorHAnsi"/>
+          <w:sz w:val="28"/>
+          <w:szCs w:val="28"/>
+          <w:lang w:val="en-US"/>
+        </w:rPr>
+        <w:t>server’s</w:t>
+      </w:r>
+      <w:r>
+        <w:rPr>
+          <w:rFonts w:cstheme="minorHAnsi"/>
+          <w:sz w:val="28"/>
+          <w:szCs w:val="28"/>
+          <w:lang w:val="en-US"/>
+        </w:rPr>
+        <w:t xml:space="preserve"> name.</w:t>
+      </w:r>
+      <w:r>
+        <w:rPr>
+          <w:rFonts w:cstheme="minorHAnsi"/>
+          <w:sz w:val="28"/>
+          <w:szCs w:val="28"/>
+          <w:lang w:val="en-US"/>
+        </w:rPr>
+        <w:t xml:space="preserve"> </w:t>
+      </w:r>
+    </w:p>
+    <w:p>
+      <w:pPr>
+        <w:pStyle w:val="ListParagraph"/>
+        <w:rPr>
+          <w:rFonts w:cstheme="minorHAnsi"/>
+          <w:sz w:val="28"/>
+          <w:szCs w:val="28"/>
+          <w:lang w:val="en-US"/>
+        </w:rPr>
+      </w:pPr>
+    </w:p>
+    <w:p>
+      <w:pPr>
+        <w:pStyle w:val="ListParagraph"/>
+        <w:rPr>
+          <w:rFonts w:cstheme="minorHAnsi"/>
+          <w:sz w:val="28"/>
+          <w:szCs w:val="28"/>
+          <w:lang w:val="en-US"/>
+        </w:rPr>
+      </w:pPr>
+      <w:r>
+        <w:rPr>
+          <w:rFonts w:cstheme="minorHAnsi"/>
+          <w:sz w:val="28"/>
+          <w:szCs w:val="28"/>
+          <w:lang w:val="en-US"/>
+        </w:rPr>
+        <w:t>Also, I have used dotnet framework and MVC architecture</w:t>
+      </w:r>
+      <w:r>
+        <w:rPr>
+          <w:rFonts w:cstheme="minorHAnsi"/>
+          <w:sz w:val="28"/>
+          <w:szCs w:val="28"/>
+          <w:lang w:val="en-US"/>
+        </w:rPr>
+        <w:t xml:space="preserve"> for your information</w:t>
+      </w:r>
+      <w:r>
+        <w:rPr>
+          <w:rFonts w:cstheme="minorHAnsi"/>
+          <w:sz w:val="28"/>
+          <w:szCs w:val="28"/>
+          <w:lang w:val="en-US"/>
+        </w:rPr>
+        <w:t>:</w:t>
+      </w:r>
+    </w:p>
+    <w:p>
+      <w:pPr>
+        <w:pStyle w:val="ListParagraph"/>
+        <w:rPr>
+          <w:rFonts w:cstheme="minorHAnsi"/>
+          <w:sz w:val="28"/>
+          <w:szCs w:val="28"/>
+          <w:lang w:val="en-US"/>
+        </w:rPr>
+      </w:pPr>
+    </w:p>
+    <w:p>
+      <w:pPr>
+        <w:pStyle w:val="ListParagraph"/>
+        <w:rPr>
+          <w:rFonts w:cstheme="minorHAnsi"/>
+          <w:sz w:val="28"/>
+          <w:szCs w:val="28"/>
+          <w:lang w:val="en-US"/>
+        </w:rPr>
+      </w:pPr>
+      <w:r>
+        <w:rPr>
+          <w:noProof/>
+        </w:rPr>
+        <w:drawing>
+          <wp:inline distT="0" distB="0" distL="0" distR="0" wp14:anchorId="6745E1DB" wp14:editId="73B8F3E6">
+            <wp:extent cx="4297680" cy="1935480"/>
+            <wp:effectExtent l="0" t="0" r="7620" b="7620"/>
+            <wp:docPr id="7" name="Picture 7"/>
+            <wp:cNvGraphicFramePr>
+              <a:graphicFrameLocks xmlns:a="http://schemas.openxmlformats.org/drawingml/2006/main" noChangeAspect="1"/>
+            </wp:cNvGraphicFramePr>
+            <a:graphic xmlns:a="http://schemas.openxmlformats.org/drawingml/2006/main">
+              <a:graphicData uri="http://schemas.openxmlformats.org/drawingml/2006/picture">
+                <pic:pic xmlns:pic="http://schemas.openxmlformats.org/drawingml/2006/picture">
+                  <pic:nvPicPr>
+                    <pic:cNvPr id="1" name=""/>
+                    <pic:cNvPicPr/>
+                  </pic:nvPicPr>
+                  <pic:blipFill>
+                    <a:blip r:embed="rId15"/>
+                    <a:stretch>
+                      <a:fillRect/>
+                    </a:stretch>
+                  </pic:blipFill>
+                  <pic:spPr>
+                    <a:xfrm>
+                      <a:off x="0" y="0"/>
+                      <a:ext cx="4297680" cy="1935480"/>
+                    </a:xfrm>
+                    <a:prstGeom prst="rect">
+                      <a:avLst/>
+                    </a:prstGeom>
+                  </pic:spPr>
+                </pic:pic>
+              </a:graphicData>
+            </a:graphic>
+          </wp:inline>
+        </w:drawing>
+      </w:r>
+    </w:p>
+    <w:p>
+      <w:pPr>
+        <w:pStyle w:val="ListParagraph"/>
+        <w:rPr>
+          <w:rFonts w:cstheme="minorHAnsi"/>
+          <w:sz w:val="28"/>
+          <w:szCs w:val="28"/>
+          <w:lang w:val="en-US"/>
+        </w:rPr>
+      </w:pPr>
+    </w:p>
+    <w:p>
+      <w:pPr>
+        <w:pStyle w:val="ListParagraph"/>
+        <w:rPr>
+          <w:rFonts w:cstheme="minorHAnsi"/>
+          <w:sz w:val="28"/>
+          <w:szCs w:val="28"/>
+          <w:lang w:val="en-US"/>
+        </w:rPr>
+      </w:pPr>
+    </w:p>
+    <w:p>
+      <w:pPr>
+        <w:pStyle w:val="ListParagraph"/>
+        <w:numPr>
+          <w:ilvl w:val="0"/>
+          <w:numId w:val="3"/>
+        </w:numPr>
+        <w:rPr>
+          <w:rFonts w:cstheme="minorHAnsi"/>
+          <w:sz w:val="28"/>
+          <w:szCs w:val="28"/>
+          <w:lang w:val="en-US"/>
+        </w:rPr>
+      </w:pPr>
+      <w:r>
+        <w:rPr>
+          <w:rFonts w:cstheme="minorHAnsi"/>
+          <w:sz w:val="28"/>
+          <w:szCs w:val="28"/>
+          <w:lang w:val="en-US"/>
+        </w:rPr>
+        <w:t>Finally run the application</w:t>
+      </w:r>
+      <w:r>
+        <w:rPr>
+          <w:rFonts w:cstheme="minorHAnsi"/>
+          <w:sz w:val="28"/>
+          <w:szCs w:val="28"/>
+          <w:lang w:val="en-US"/>
+        </w:rPr>
+        <w:t xml:space="preserve"> </w:t>
+      </w:r>
+      <w:r>
+        <w:rPr>
+          <w:rFonts w:cstheme="minorHAnsi"/>
+          <w:sz w:val="28"/>
+          <w:szCs w:val="28"/>
+          <w:lang w:val="en-US"/>
+        </w:rPr>
+        <w:t>from Visual Studio</w:t>
+      </w:r>
+      <w:r>
+        <w:rPr>
+          <w:rFonts w:cstheme="minorHAnsi"/>
+          <w:sz w:val="28"/>
+          <w:szCs w:val="28"/>
+          <w:lang w:val="en-US"/>
+        </w:rPr>
+        <w:t>.</w:t>
+      </w:r>
+      <w:r>
+        <w:rPr>
+          <w:rFonts w:cstheme="minorHAnsi"/>
+          <w:sz w:val="28"/>
+          <w:szCs w:val="28"/>
+          <w:lang w:val="en-US"/>
+        </w:rPr>
+        <w:t xml:space="preserve"> You will get login screen like below:</w:t>
+      </w:r>
+    </w:p>
+    <w:p>
+      <w:pPr>
+        <w:pStyle w:val="ListParagraph"/>
+        <w:rPr>
+          <w:rFonts w:cstheme="minorHAnsi"/>
+          <w:sz w:val="28"/>
+          <w:szCs w:val="28"/>
+          <w:lang w:val="en-US"/>
+        </w:rPr>
+      </w:pPr>
+    </w:p>
+    <w:p>
+      <w:pPr>
+        <w:pStyle w:val="ListParagraph"/>
+        <w:rPr>
+          <w:rFonts w:cstheme="minorHAnsi"/>
+          <w:sz w:val="28"/>
+          <w:szCs w:val="28"/>
+          <w:lang w:val="en-US"/>
+        </w:rPr>
+      </w:pPr>
+      <w:r>
+        <w:rPr>
+          <w:noProof/>
+        </w:rPr>
+        <w:lastRenderedPageBreak/>
+        <w:drawing>
+          <wp:inline distT="0" distB="0" distL="0" distR="0" wp14:anchorId="17EEA15D" wp14:editId="315CBA8A">
+            <wp:extent cx="4937760" cy="2186940"/>
+            <wp:effectExtent l="0" t="0" r="0" b="3810"/>
+            <wp:docPr id="8" name="Picture 8"/>
+            <wp:cNvGraphicFramePr>
+              <a:graphicFrameLocks xmlns:a="http://schemas.openxmlformats.org/drawingml/2006/main" noChangeAspect="1"/>
+            </wp:cNvGraphicFramePr>
+            <a:graphic xmlns:a="http://schemas.openxmlformats.org/drawingml/2006/main">
+              <a:graphicData uri="http://schemas.openxmlformats.org/drawingml/2006/picture">
+                <pic:pic xmlns:pic="http://schemas.openxmlformats.org/drawingml/2006/picture">
+                  <pic:nvPicPr>
+                    <pic:cNvPr id="1" name=""/>
+                    <pic:cNvPicPr/>
+                  </pic:nvPicPr>
+                  <pic:blipFill>
+                    <a:blip r:embed="rId16"/>
+                    <a:stretch>
+                      <a:fillRect/>
+                    </a:stretch>
+                  </pic:blipFill>
+                  <pic:spPr>
+                    <a:xfrm>
+                      <a:off x="0" y="0"/>
+                      <a:ext cx="4937760" cy="2186940"/>
+                    </a:xfrm>
+                    <a:prstGeom prst="rect">
+                      <a:avLst/>
+                    </a:prstGeom>
+                  </pic:spPr>
+                </pic:pic>
+              </a:graphicData>
+            </a:graphic>
+          </wp:inline>
+        </w:drawing>
+      </w:r>
+    </w:p>
+    <w:p>
+      <w:pPr>
+        <w:pStyle w:val="ListParagraph"/>
+        <w:rPr>
+          <w:rFonts w:cstheme="minorHAnsi"/>
+          <w:sz w:val="28"/>
+          <w:szCs w:val="28"/>
+          <w:lang w:val="en-US"/>
+        </w:rPr>
+      </w:pPr>
+    </w:p>
+    <w:p>
+      <w:pPr>
+        <w:pStyle w:val="ListParagraph"/>
+        <w:rPr>
+          <w:rFonts w:cstheme="minorHAnsi"/>
+          <w:sz w:val="28"/>
+          <w:szCs w:val="28"/>
+          <w:lang w:val="en-US"/>
+        </w:rPr>
+      </w:pPr>
+      <w:r>
+        <w:rPr>
+          <w:rFonts w:cstheme="minorHAnsi"/>
+          <w:b/>
+          <w:bCs/>
+          <w:sz w:val="28"/>
+          <w:szCs w:val="28"/>
+          <w:lang w:val="en-US"/>
+        </w:rPr>
+        <w:t>NOTE</w:t>
+      </w:r>
+      <w:r>
+        <w:rPr>
+          <w:rFonts w:cstheme="minorHAnsi"/>
+          <w:sz w:val="28"/>
+          <w:szCs w:val="28"/>
+          <w:lang w:val="en-US"/>
+        </w:rPr>
+        <w:t xml:space="preserve">: If you are getting any </w:t>
+      </w:r>
+      <w:r>
+        <w:rPr>
+          <w:rFonts w:cstheme="minorHAnsi"/>
+          <w:sz w:val="28"/>
+          <w:szCs w:val="28"/>
+          <w:lang w:val="en-US"/>
+        </w:rPr>
+        <w:t>error,</w:t>
+      </w:r>
+      <w:r>
+        <w:rPr>
+          <w:rFonts w:cstheme="minorHAnsi"/>
+          <w:sz w:val="28"/>
+          <w:szCs w:val="28"/>
+          <w:lang w:val="en-US"/>
+        </w:rPr>
+        <w:t xml:space="preserve"> please stop the application, clean the solution and build the application and then run the same.</w:t>
+      </w:r>
+      <w:r>
+        <w:rPr>
+          <w:rFonts w:cstheme="minorHAnsi"/>
+          <w:sz w:val="28"/>
+          <w:szCs w:val="28"/>
+          <w:lang w:val="en-US"/>
+        </w:rPr>
+        <w:t xml:space="preserve"> </w:t>
+      </w:r>
+    </w:p>
+    <w:p>
+      <w:pPr>
+        <w:pStyle w:val="ListParagraph"/>
+        <w:rPr>
+          <w:rFonts w:cstheme="minorHAnsi"/>
+          <w:sz w:val="28"/>
+          <w:szCs w:val="28"/>
+          <w:lang w:val="en-US"/>
+        </w:rPr>
+      </w:pPr>
+    </w:p>
+    <w:p>
+      <w:pPr>
+        <w:pStyle w:val="ListParagraph"/>
+        <w:numPr>
+          <w:ilvl w:val="0"/>
+          <w:numId w:val="3"/>
+        </w:numPr>
+        <w:rPr>
+          <w:rFonts w:cstheme="minorHAnsi"/>
+          <w:sz w:val="28"/>
+          <w:szCs w:val="28"/>
+          <w:lang w:val="en-US"/>
+        </w:rPr>
+      </w:pPr>
+      <w:r>
+        <w:rPr>
+          <w:rFonts w:cstheme="minorHAnsi"/>
+          <w:sz w:val="28"/>
+          <w:szCs w:val="28"/>
+          <w:lang w:val="en-US"/>
+        </w:rPr>
+        <w:t xml:space="preserve">Then you login as </w:t>
+      </w:r>
+      <w:hyperlink r:id="rId17" w:history="1">
+        <w:r>
+          <w:rPr>
+            <w:rStyle w:val="Hyperlink"/>
+            <w:rFonts w:cstheme="minorHAnsi"/>
+            <w:sz w:val="28"/>
+            <w:szCs w:val="28"/>
+            <w:lang w:val="en-US"/>
+          </w:rPr>
+          <w:t>customer1@site1.com</w:t>
+        </w:r>
+      </w:hyperlink>
+      <w:r>
+        <w:rPr>
+          <w:rFonts w:cstheme="minorHAnsi"/>
+          <w:sz w:val="28"/>
+          <w:szCs w:val="28"/>
+          <w:lang w:val="en-US"/>
+        </w:rPr>
+        <w:t xml:space="preserve"> and password is </w:t>
+      </w:r>
+      <w:r>
+        <w:rPr>
+          <w:rStyle w:val="Hyperlink"/>
+          <w:sz w:val="28"/>
+          <w:szCs w:val="28"/>
+        </w:rPr>
+        <w:t>test</w:t>
+      </w:r>
+      <w:r>
+        <w:rPr>
+          <w:rFonts w:cstheme="minorHAnsi"/>
+          <w:sz w:val="28"/>
+          <w:szCs w:val="28"/>
+          <w:lang w:val="en-US"/>
+        </w:rPr>
+        <w:t xml:space="preserve"> for every user (customer or agent).</w:t>
+      </w:r>
+      <w:r>
+        <w:rPr>
+          <w:rFonts w:cstheme="minorHAnsi"/>
+          <w:sz w:val="28"/>
+          <w:szCs w:val="28"/>
+          <w:lang w:val="en-US"/>
+        </w:rPr>
+        <w:t xml:space="preserve"> There are other customers as well which you can find in </w:t>
+      </w:r>
+      <w:r>
+        <w:rPr>
+          <w:rFonts w:cstheme="minorHAnsi"/>
+          <w:sz w:val="28"/>
+          <w:szCs w:val="28"/>
+          <w:lang w:val="en-US"/>
+        </w:rPr>
+        <w:t>“</w:t>
+      </w:r>
+      <w:r>
+        <w:rPr>
+          <w:rFonts w:cstheme="minorHAnsi"/>
+          <w:sz w:val="28"/>
+          <w:szCs w:val="28"/>
+          <w:lang w:val="en-US"/>
+        </w:rPr>
+        <w:t>UserInfo</w:t>
+      </w:r>
+      <w:r>
+        <w:rPr>
+          <w:rFonts w:cstheme="minorHAnsi"/>
+          <w:sz w:val="28"/>
+          <w:szCs w:val="28"/>
+          <w:lang w:val="en-US"/>
+        </w:rPr>
+        <w:t>”</w:t>
+      </w:r>
+      <w:r>
+        <w:rPr>
+          <w:rFonts w:cstheme="minorHAnsi"/>
+          <w:sz w:val="28"/>
+          <w:szCs w:val="28"/>
+          <w:lang w:val="en-US"/>
+        </w:rPr>
+        <w:t xml:space="preserve"> table where </w:t>
+      </w:r>
+      <w:r>
+        <w:rPr>
+          <w:rFonts w:cstheme="minorHAnsi"/>
+          <w:sz w:val="28"/>
+          <w:szCs w:val="28"/>
+          <w:lang w:val="en-US"/>
+        </w:rPr>
+        <w:t>“</w:t>
+      </w:r>
+      <w:r>
+        <w:rPr>
+          <w:rFonts w:cstheme="minorHAnsi"/>
+          <w:sz w:val="28"/>
+          <w:szCs w:val="28"/>
+          <w:lang w:val="en-US"/>
+        </w:rPr>
+        <w:t>IsEmployee</w:t>
+      </w:r>
+      <w:r>
+        <w:rPr>
+          <w:rFonts w:cstheme="minorHAnsi"/>
+          <w:sz w:val="28"/>
+          <w:szCs w:val="28"/>
+          <w:lang w:val="en-US"/>
+        </w:rPr>
+        <w:t>”</w:t>
+      </w:r>
+      <w:r>
+        <w:rPr>
+          <w:rFonts w:cstheme="minorHAnsi"/>
+          <w:sz w:val="28"/>
+          <w:szCs w:val="28"/>
+          <w:lang w:val="en-US"/>
+        </w:rPr>
+        <w:t xml:space="preserve"> will be 0 for customers and 1 for agents (support guys).</w:t>
+      </w:r>
+      <w:r>
+        <w:rPr>
+          <w:rFonts w:cstheme="minorHAnsi"/>
+          <w:sz w:val="28"/>
+          <w:szCs w:val="28"/>
+          <w:lang w:val="en-US"/>
+        </w:rPr>
+        <w:t xml:space="preserve"> You will see following screen after logging successfully:</w:t>
+      </w:r>
+    </w:p>
+    <w:p>
+      <w:pPr>
+        <w:pStyle w:val="ListParagraph"/>
+        <w:rPr>
+          <w:rFonts w:cstheme="minorHAnsi"/>
+          <w:sz w:val="28"/>
+          <w:szCs w:val="28"/>
+          <w:lang w:val="en-US"/>
+        </w:rPr>
+      </w:pPr>
+    </w:p>
+    <w:p>
+      <w:pPr>
+        <w:pStyle w:val="ListParagraph"/>
+        <w:rPr>
+          <w:rFonts w:cstheme="minorHAnsi"/>
+          <w:sz w:val="28"/>
+          <w:szCs w:val="28"/>
+          <w:lang w:val="en-US"/>
+        </w:rPr>
+      </w:pPr>
+      <w:r>
+        <w:rPr>
+          <w:noProof/>
+        </w:rPr>
+        <w:drawing>
+          <wp:inline distT="0" distB="0" distL="0" distR="0" wp14:anchorId="19B29EEA" wp14:editId="74646E74">
+            <wp:extent cx="5036820" cy="1752600"/>
+            <wp:effectExtent l="0" t="0" r="0" b="0"/>
+            <wp:docPr id="9" name="Picture 9"/>
+            <wp:cNvGraphicFramePr>
+              <a:graphicFrameLocks xmlns:a="http://schemas.openxmlformats.org/drawingml/2006/main" noChangeAspect="1"/>
+            </wp:cNvGraphicFramePr>
+            <a:graphic xmlns:a="http://schemas.openxmlformats.org/drawingml/2006/main">
+              <a:graphicData uri="http://schemas.openxmlformats.org/drawingml/2006/picture">
+                <pic:pic xmlns:pic="http://schemas.openxmlformats.org/drawingml/2006/picture">
+                  <pic:nvPicPr>
+                    <pic:cNvPr id="1" name=""/>
+                    <pic:cNvPicPr/>
+                  </pic:nvPicPr>
+                  <pic:blipFill>
+                    <a:blip r:embed="rId18"/>
+                    <a:stretch>
+                      <a:fillRect/>
+                    </a:stretch>
+                  </pic:blipFill>
+                  <pic:spPr>
+                    <a:xfrm>
+                      <a:off x="0" y="0"/>
+                      <a:ext cx="5036820" cy="1752600"/>
+                    </a:xfrm>
+                    <a:prstGeom prst="rect">
+                      <a:avLst/>
+                    </a:prstGeom>
+                  </pic:spPr>
+                </pic:pic>
+              </a:graphicData>
+            </a:graphic>
+          </wp:inline>
+        </w:drawing>
+      </w:r>
+    </w:p>
+    <w:p>
+      <w:pPr>
+        <w:pStyle w:val="ListParagraph"/>
+        <w:rPr>
+          <w:rFonts w:cstheme="minorHAnsi"/>
+          <w:sz w:val="28"/>
+          <w:szCs w:val="28"/>
+          <w:lang w:val="en-US"/>
+        </w:rPr>
+      </w:pPr>
+    </w:p>
+    <w:p>
+      <w:pPr>
+        <w:pStyle w:val="ListParagraph"/>
+        <w:rPr>
+          <w:rFonts w:cstheme="minorHAnsi"/>
+          <w:sz w:val="28"/>
+          <w:szCs w:val="28"/>
+          <w:lang w:val="en-US"/>
+        </w:rPr>
+      </w:pPr>
+    </w:p>
+    <w:p>
+      <w:pPr>
+        <w:pStyle w:val="ListParagraph"/>
+        <w:numPr>
+          <w:ilvl w:val="0"/>
+          <w:numId w:val="3"/>
+        </w:numPr>
+        <w:rPr>
+          <w:rFonts w:cstheme="minorHAnsi"/>
+          <w:sz w:val="28"/>
+          <w:szCs w:val="28"/>
+          <w:lang w:val="en-US"/>
+        </w:rPr>
+      </w:pPr>
+      <w:r>
+        <w:rPr>
+          <w:rFonts w:cstheme="minorHAnsi"/>
+          <w:sz w:val="28"/>
+          <w:szCs w:val="28"/>
+          <w:lang w:val="en-US"/>
+        </w:rPr>
+        <w:t>After you logged in, c</w:t>
+      </w:r>
+      <w:r>
+        <w:rPr>
+          <w:rFonts w:cstheme="minorHAnsi"/>
+          <w:sz w:val="28"/>
+          <w:szCs w:val="28"/>
+          <w:lang w:val="en-US"/>
+        </w:rPr>
+        <w:t xml:space="preserve">opy the Url and open the same </w:t>
+      </w:r>
+      <w:r>
+        <w:rPr>
+          <w:rFonts w:cstheme="minorHAnsi"/>
+          <w:sz w:val="28"/>
+          <w:szCs w:val="28"/>
+          <w:lang w:val="en-US"/>
+        </w:rPr>
+        <w:t>Url</w:t>
+      </w:r>
+      <w:r>
+        <w:rPr>
+          <w:rFonts w:cstheme="minorHAnsi"/>
+          <w:sz w:val="28"/>
+          <w:szCs w:val="28"/>
+          <w:lang w:val="en-US"/>
+        </w:rPr>
+        <w:t xml:space="preserve"> in </w:t>
+      </w:r>
+      <w:proofErr w:type="gramStart"/>
+      <w:r>
+        <w:rPr>
+          <w:rFonts w:cstheme="minorHAnsi"/>
+          <w:sz w:val="28"/>
+          <w:szCs w:val="28"/>
+          <w:lang w:val="en-US"/>
+        </w:rPr>
+        <w:t>othe</w:t>
+      </w:r>
+      <w:r>
+        <w:rPr>
+          <w:rFonts w:cstheme="minorHAnsi"/>
+          <w:sz w:val="28"/>
+          <w:szCs w:val="28"/>
+          <w:lang w:val="en-US"/>
+        </w:rPr>
+        <w:t>r</w:t>
+      </w:r>
+      <w:proofErr w:type="gramEnd"/>
+      <w:r>
+        <w:rPr>
+          <w:rFonts w:cstheme="minorHAnsi"/>
+          <w:sz w:val="28"/>
+          <w:szCs w:val="28"/>
+          <w:lang w:val="en-US"/>
+        </w:rPr>
+        <w:t xml:space="preserve"> browser</w:t>
+      </w:r>
+      <w:r>
+        <w:rPr>
+          <w:rFonts w:cstheme="minorHAnsi"/>
+          <w:sz w:val="28"/>
+          <w:szCs w:val="28"/>
+          <w:lang w:val="en-US"/>
+        </w:rPr>
+        <w:t xml:space="preserve"> and this tile log in as agent </w:t>
+      </w:r>
+      <w:hyperlink r:id="rId19" w:history="1">
+        <w:r>
+          <w:rPr>
+            <w:rStyle w:val="Hyperlink"/>
+            <w:rFonts w:cstheme="minorHAnsi"/>
+            <w:sz w:val="28"/>
+            <w:szCs w:val="28"/>
+            <w:lang w:val="en-US"/>
+          </w:rPr>
+          <w:t>juniorsupport1@cc.com</w:t>
+        </w:r>
+      </w:hyperlink>
+      <w:r>
+        <w:rPr>
+          <w:rFonts w:cstheme="minorHAnsi"/>
+          <w:sz w:val="28"/>
+          <w:szCs w:val="28"/>
+          <w:lang w:val="en-US"/>
+        </w:rPr>
+        <w:t xml:space="preserve"> for which</w:t>
+      </w:r>
+      <w:r>
+        <w:rPr>
+          <w:rFonts w:cstheme="minorHAnsi"/>
+          <w:sz w:val="28"/>
+          <w:szCs w:val="28"/>
+          <w:lang w:val="en-US"/>
+        </w:rPr>
+        <w:t xml:space="preserve"> also</w:t>
+      </w:r>
+      <w:r>
+        <w:rPr>
+          <w:rFonts w:cstheme="minorHAnsi"/>
+          <w:sz w:val="28"/>
+          <w:szCs w:val="28"/>
+          <w:lang w:val="en-US"/>
+        </w:rPr>
+        <w:t xml:space="preserve"> password is </w:t>
+      </w:r>
+      <w:r>
+        <w:rPr>
+          <w:rStyle w:val="Hyperlink"/>
+          <w:sz w:val="28"/>
+          <w:szCs w:val="28"/>
+        </w:rPr>
+        <w:t>test</w:t>
+      </w:r>
+      <w:r>
+        <w:rPr>
+          <w:rFonts w:cstheme="minorHAnsi"/>
+          <w:sz w:val="28"/>
+          <w:szCs w:val="28"/>
+          <w:lang w:val="en-US"/>
+        </w:rPr>
+        <w:t>.</w:t>
+      </w:r>
+      <w:r>
+        <w:rPr>
+          <w:rFonts w:cstheme="minorHAnsi"/>
+          <w:sz w:val="28"/>
+          <w:szCs w:val="28"/>
+          <w:lang w:val="en-US"/>
+        </w:rPr>
+        <w:t xml:space="preserve"> I have the following snapshot to verify:</w:t>
+      </w:r>
+    </w:p>
+    <w:p>
+      <w:pPr>
+        <w:pStyle w:val="ListParagraph"/>
+        <w:rPr>
+          <w:rFonts w:cstheme="minorHAnsi"/>
+          <w:sz w:val="28"/>
+          <w:szCs w:val="28"/>
+          <w:lang w:val="en-US"/>
+        </w:rPr>
+      </w:pPr>
+      <w:r>
+        <w:rPr>
+          <w:noProof/>
+        </w:rPr>
+        <w:lastRenderedPageBreak/>
+        <w:drawing>
+          <wp:inline distT="0" distB="0" distL="0" distR="0" wp14:anchorId="4D2BCBE5" wp14:editId="4DFF0732">
+            <wp:extent cx="5731510" cy="2301240"/>
+            <wp:effectExtent l="0" t="0" r="2540" b="3810"/>
+            <wp:docPr id="10" name="Picture 10"/>
+            <wp:cNvGraphicFramePr>
+              <a:graphicFrameLocks xmlns:a="http://schemas.openxmlformats.org/drawingml/2006/main" noChangeAspect="1"/>
+            </wp:cNvGraphicFramePr>
+            <a:graphic xmlns:a="http://schemas.openxmlformats.org/drawingml/2006/main">
+              <a:graphicData uri="http://schemas.openxmlformats.org/drawingml/2006/picture">
+                <pic:pic xmlns:pic="http://schemas.openxmlformats.org/drawingml/2006/picture">
+                  <pic:nvPicPr>
+                    <pic:cNvPr id="1" name=""/>
+                    <pic:cNvPicPr/>
+                  </pic:nvPicPr>
+                  <pic:blipFill>
+                    <a:blip r:embed="rId20"/>
+                    <a:stretch>
+                      <a:fillRect/>
+                    </a:stretch>
+                  </pic:blipFill>
+                  <pic:spPr>
+                    <a:xfrm>
+                      <a:off x="0" y="0"/>
+                      <a:ext cx="5731510" cy="2301240"/>
+                    </a:xfrm>
+                    <a:prstGeom prst="rect">
+                      <a:avLst/>
+                    </a:prstGeom>
+                  </pic:spPr>
+                </pic:pic>
+              </a:graphicData>
+            </a:graphic>
+          </wp:inline>
+        </w:drawing>
+      </w:r>
+    </w:p>
+    <w:p>
+      <w:pPr>
+        <w:pStyle w:val="ListParagraph"/>
+        <w:rPr>
+          <w:rFonts w:cstheme="minorHAnsi"/>
+          <w:sz w:val="28"/>
+          <w:szCs w:val="28"/>
+          <w:lang w:val="en-US"/>
+        </w:rPr>
+      </w:pPr>
+    </w:p>
+    <w:p>
+      <w:pPr>
+        <w:pStyle w:val="ListParagraph"/>
+        <w:rPr>
+          <w:rFonts w:cstheme="minorHAnsi"/>
+          <w:sz w:val="28"/>
+          <w:szCs w:val="28"/>
+          <w:lang w:val="en-US"/>
+        </w:rPr>
+      </w:pPr>
+    </w:p>
+    <w:p>
+      <w:pPr>
+        <w:pStyle w:val="ListParagraph"/>
+        <w:numPr>
+          <w:ilvl w:val="0"/>
+          <w:numId w:val="3"/>
+        </w:numPr>
+        <w:rPr>
+          <w:rFonts w:cstheme="minorHAnsi"/>
+          <w:sz w:val="28"/>
+          <w:szCs w:val="28"/>
+          <w:lang w:val="en-US"/>
+        </w:rPr>
+      </w:pPr>
+      <w:r>
+        <w:rPr>
+          <w:rFonts w:cstheme="minorHAnsi"/>
+          <w:sz w:val="28"/>
+          <w:szCs w:val="28"/>
+          <w:lang w:val="en-US"/>
+        </w:rPr>
+        <w:t xml:space="preserve"> </w:t>
+      </w:r>
+      <w:r>
+        <w:rPr>
+          <w:rFonts w:cstheme="minorHAnsi"/>
+          <w:sz w:val="28"/>
+          <w:szCs w:val="28"/>
+          <w:lang w:val="en-US"/>
+        </w:rPr>
+        <w:t>Now you can start a request by customer1. Start writing messages and then use send button to send messages to agent assigned (</w:t>
+      </w:r>
+      <w:hyperlink r:id="rId21" w:history="1">
+        <w:r>
+          <w:rPr>
+            <w:rStyle w:val="Hyperlink"/>
+            <w:rFonts w:cstheme="minorHAnsi"/>
+            <w:sz w:val="28"/>
+            <w:szCs w:val="28"/>
+            <w:lang w:val="en-US"/>
+          </w:rPr>
+          <w:t>juniorsupport1@cc.com</w:t>
+        </w:r>
+      </w:hyperlink>
+      <w:r>
+        <w:rPr>
+          <w:rFonts w:cstheme="minorHAnsi"/>
+          <w:sz w:val="28"/>
+          <w:szCs w:val="28"/>
+          <w:lang w:val="en-US"/>
+        </w:rPr>
+        <w:t>).</w:t>
+      </w:r>
+    </w:p>
+    <w:p>
+      <w:pPr>
+        <w:pStyle w:val="ListParagraph"/>
+        <w:rPr>
+          <w:rFonts w:cstheme="minorHAnsi"/>
+          <w:sz w:val="28"/>
+          <w:szCs w:val="28"/>
+          <w:lang w:val="en-US"/>
+        </w:rPr>
+      </w:pPr>
+      <w:r>
+        <w:rPr>
+          <w:rFonts w:cstheme="minorHAnsi"/>
+          <w:sz w:val="28"/>
+          <w:szCs w:val="28"/>
+          <w:lang w:val="en-US"/>
+        </w:rPr>
+        <w:t>In other Browser when you have logged in as agent (</w:t>
+      </w:r>
+      <w:hyperlink r:id="rId22" w:history="1">
+        <w:r>
+          <w:rPr>
+            <w:rStyle w:val="Hyperlink"/>
+            <w:rFonts w:cstheme="minorHAnsi"/>
+            <w:sz w:val="28"/>
+            <w:szCs w:val="28"/>
+            <w:lang w:val="en-US"/>
+          </w:rPr>
+          <w:t>juniorsupport1@cc.com</w:t>
+        </w:r>
+      </w:hyperlink>
+      <w:r>
+        <w:rPr>
+          <w:rFonts w:cstheme="minorHAnsi"/>
+          <w:sz w:val="28"/>
+          <w:szCs w:val="28"/>
+          <w:lang w:val="en-US"/>
+        </w:rPr>
+        <w:t>)</w:t>
+      </w:r>
+      <w:r>
+        <w:rPr>
+          <w:rFonts w:cstheme="minorHAnsi"/>
+          <w:sz w:val="28"/>
+          <w:szCs w:val="28"/>
+          <w:lang w:val="en-US"/>
+        </w:rPr>
+        <w:t>, you will observer that you are receiving the messages</w:t>
+      </w:r>
+      <w:r>
+        <w:rPr>
+          <w:rFonts w:cstheme="minorHAnsi"/>
+          <w:sz w:val="28"/>
+          <w:szCs w:val="28"/>
+          <w:lang w:val="en-US"/>
+        </w:rPr>
+        <w:t xml:space="preserve"> sent from </w:t>
+      </w:r>
+      <w:hyperlink r:id="rId23" w:history="1">
+        <w:r>
+          <w:rPr>
+            <w:rStyle w:val="Hyperlink"/>
+            <w:rFonts w:cstheme="minorHAnsi"/>
+            <w:sz w:val="28"/>
+            <w:szCs w:val="28"/>
+            <w:lang w:val="en-US"/>
+          </w:rPr>
+          <w:t>customer1@site1.com</w:t>
+        </w:r>
+      </w:hyperlink>
+      <w:r>
+        <w:rPr>
+          <w:rFonts w:cstheme="minorHAnsi"/>
+          <w:sz w:val="28"/>
+          <w:szCs w:val="28"/>
+          <w:lang w:val="en-US"/>
+        </w:rPr>
+        <w:t xml:space="preserve"> .</w:t>
+      </w:r>
+    </w:p>
+    <w:p>
+      <w:pPr>
+        <w:pStyle w:val="ListParagraph"/>
+        <w:rPr>
+          <w:rFonts w:cstheme="minorHAnsi"/>
+          <w:sz w:val="28"/>
+          <w:szCs w:val="28"/>
+          <w:lang w:val="en-US"/>
+        </w:rPr>
+      </w:pPr>
+      <w:r>
+        <w:rPr>
+          <w:rFonts w:cstheme="minorHAnsi"/>
+          <w:sz w:val="28"/>
+          <w:szCs w:val="28"/>
+          <w:lang w:val="en-US"/>
+        </w:rPr>
+        <w:t>Same thing you can do from the agent window by sending the messages to customer and you will receive the message in customer window.</w:t>
+      </w:r>
+    </w:p>
+    <w:p>
+      <w:pPr>
+        <w:pStyle w:val="ListParagraph"/>
+        <w:rPr>
+          <w:rFonts w:cstheme="minorHAnsi"/>
+          <w:sz w:val="28"/>
+          <w:szCs w:val="28"/>
+          <w:lang w:val="en-US"/>
+        </w:rPr>
+      </w:pPr>
+    </w:p>
+    <w:p>
+      <w:pPr>
+        <w:pStyle w:val="ListParagraph"/>
+        <w:numPr>
+          <w:ilvl w:val="0"/>
+          <w:numId w:val="3"/>
+        </w:numPr>
+        <w:rPr>
+          <w:rFonts w:cstheme="minorHAnsi"/>
+          <w:sz w:val="28"/>
+          <w:szCs w:val="28"/>
+          <w:lang w:val="en-US"/>
+        </w:rPr>
+      </w:pPr>
+      <w:r>
+        <w:rPr>
+          <w:rFonts w:cstheme="minorHAnsi"/>
+          <w:sz w:val="28"/>
+          <w:szCs w:val="28"/>
+          <w:lang w:val="en-US"/>
+        </w:rPr>
+        <w:t xml:space="preserve"> If you are not getting </w:t>
+      </w:r>
+      <w:r>
+        <w:rPr>
+          <w:rFonts w:cstheme="minorHAnsi"/>
+          <w:sz w:val="28"/>
+          <w:szCs w:val="28"/>
+          <w:lang w:val="en-US"/>
+        </w:rPr>
+        <w:t>messages,</w:t>
+      </w:r>
+      <w:r>
+        <w:rPr>
+          <w:rFonts w:cstheme="minorHAnsi"/>
+          <w:sz w:val="28"/>
+          <w:szCs w:val="28"/>
+          <w:lang w:val="en-US"/>
+        </w:rPr>
+        <w:t xml:space="preserve"> you can stop and start the RabbitMq service. Next thing is that you can enable rabbitmq management plugin from the rabbitmq command window using the following command and you can see the connections.</w:t>
       </w:r>
     </w:p>
     <w:p>
@@ -187,19 +2519,8 @@
           <w:szCs w:val="28"/>
           <w:lang w:val="en-US"/>
         </w:rPr>
-        <w:t>cd C:\Program Files\RabbitMQ Server\rabbitmq_server-3.8.7\</w:t>
-      </w:r>
-      <w:proofErr w:type="spellStart"/>
-      <w:r>
-        <w:rPr>
-          <w:rFonts w:cstheme="minorHAnsi"/>
-          <w:sz w:val="28"/>
-          <w:szCs w:val="28"/>
-          <w:lang w:val="en-US"/>
-        </w:rPr>
-        <w:t>sbin</w:t>
-      </w:r>
-      <w:proofErr w:type="spellEnd"/>
+        <w:t>cd C:\Program Files\RabbitMQ Server\rabbitmq_server-3.8.7\sbin</w:t>
+      </w:r>
     </w:p>
     <w:p>
       <w:pPr>
@@ -213,37 +2534,15 @@
           <w:lang w:val="en-US"/>
         </w:rPr>
       </w:pPr>
-      <w:proofErr w:type="spellStart"/>
-      <w:r>
-        <w:rPr>
-          <w:rFonts w:cstheme="minorHAnsi"/>
-          <w:sz w:val="28"/>
-          <w:szCs w:val="28"/>
-          <w:lang w:val="en-US"/>
-        </w:rPr>
-        <w:t>rabbitmq</w:t>
-      </w:r>
-      <w:proofErr w:type="spellEnd"/>
-      <w:r>
-        <w:rPr>
-          <w:rFonts w:cstheme="minorHAnsi"/>
-          <w:sz w:val="28"/>
-          <w:szCs w:val="28"/>
-          <w:lang w:val="en-US"/>
-        </w:rPr>
-        <w:t xml:space="preserve">-plugins enable </w:t>
-      </w:r>
-      <w:proofErr w:type="spellStart"/>
-      <w:r>
-        <w:rPr>
-          <w:rFonts w:cstheme="minorHAnsi"/>
-          <w:sz w:val="28"/>
-          <w:szCs w:val="28"/>
-          <w:lang w:val="en-US"/>
-        </w:rPr>
-        <w:t>rabbitmq_management</w:t>
-      </w:r>
-      <w:proofErr w:type="spellEnd"/>
+      <w:r>
+        <w:rPr>
+          <w:rFonts w:cstheme="minorHAnsi"/>
+          <w:sz w:val="28"/>
+          <w:szCs w:val="28"/>
+          <w:lang w:val="en-US"/>
+        </w:rPr>
+        <w:t>rabbitmq-plugins enable rabbitmq_management</w:t>
+      </w:r>
     </w:p>
     <w:p>
       <w:pPr>
@@ -270,8 +2569,6 @@
     <w:p>
       <w:pPr>
         <w:pStyle w:val="ListParagraph"/>
-        <w:shd w:val="clear" w:color="auto" w:fill="ECEEF0"/>
-        <w:spacing w:after="0" w:line="324" w:lineRule="atLeast"/>
         <w:ind w:left="1440"/>
         <w:rPr>
           <w:rFonts w:cstheme="minorHAnsi"/>
@@ -300,7 +2597,16 @@
           <w:lang w:val="en-US"/>
         </w:rPr>
       </w:pPr>
-      <w:hyperlink r:id="rId7" w:history="1">
+      <w:r>
+        <w:rPr>
+          <w:rFonts w:cstheme="minorHAnsi"/>
+          <w:sz w:val="28"/>
+          <w:szCs w:val="28"/>
+          <w:lang w:val="en-US"/>
+        </w:rPr>
+        <w:t xml:space="preserve">After enabling above, open the url  </w:t>
+      </w:r>
+      <w:hyperlink r:id="rId24" w:history="1">
         <w:r>
           <w:rPr>
             <w:rStyle w:val="Hyperlink"/>
@@ -319,71 +2625,6 @@
           <w:szCs w:val="28"/>
           <w:lang w:val="en-US"/>
         </w:rPr>
-        <w:t> – This is the default port of RabbitMQ</w:t>
-      </w:r>
-    </w:p>
-    <w:p>
-      <w:pPr>
-        <w:pStyle w:val="ListParagraph"/>
-        <w:numPr>
-          <w:ilvl w:val="0"/>
-          <w:numId w:val="1"/>
-        </w:numPr>
-        <w:rPr>
-          <w:rFonts w:cstheme="minorHAnsi"/>
-          <w:sz w:val="28"/>
-          <w:szCs w:val="28"/>
-          <w:lang w:val="en-US"/>
-        </w:rPr>
-      </w:pPr>
-      <w:r>
-        <w:rPr>
-          <w:rFonts w:cstheme="minorHAnsi"/>
-          <w:sz w:val="28"/>
-          <w:szCs w:val="28"/>
-          <w:lang w:val="en-US"/>
-        </w:rPr>
-        <w:t xml:space="preserve">After enabling above, open the </w:t>
-      </w:r>
-      <w:proofErr w:type="spellStart"/>
-      <w:r>
-        <w:rPr>
-          <w:rFonts w:cstheme="minorHAnsi"/>
-          <w:sz w:val="28"/>
-          <w:szCs w:val="28"/>
-          <w:lang w:val="en-US"/>
-        </w:rPr>
-        <w:t>url</w:t>
-      </w:r>
-      <w:proofErr w:type="spellEnd"/>
-      <w:r>
-        <w:rPr>
-          <w:rFonts w:cstheme="minorHAnsi"/>
-          <w:sz w:val="28"/>
-          <w:szCs w:val="28"/>
-          <w:lang w:val="en-US"/>
-        </w:rPr>
-        <w:t xml:space="preserve">  </w:t>
-      </w:r>
-      <w:hyperlink r:id="rId8" w:history="1">
-        <w:r>
-          <w:rPr>
-            <w:rStyle w:val="Hyperlink"/>
-            <w:rFonts w:cstheme="minorHAnsi"/>
-            <w:sz w:val="28"/>
-            <w:szCs w:val="28"/>
-            <w:lang w:val="en-US"/>
-          </w:rPr>
-          <w:t>http://localhost:15672/</w:t>
-        </w:r>
-      </w:hyperlink>
-      <w:r>
-        <w:rPr>
-          <w:rFonts w:cstheme="minorHAnsi"/>
-          <w:sz w:val="28"/>
-          <w:szCs w:val="28"/>
-          <w:lang w:val="en-US"/>
-        </w:rPr>
         <w:t> </w:t>
       </w:r>
       <w:r>
@@ -413,104 +2654,128 @@
           <w:szCs w:val="28"/>
           <w:lang w:val="en-US"/>
         </w:rPr>
-        <w:t> guest/guest</w:t>
-      </w:r>
-      <w:r>
-        <w:rPr>
-          <w:rFonts w:cstheme="minorHAnsi"/>
-          <w:sz w:val="28"/>
-          <w:szCs w:val="28"/>
-          <w:lang w:val="en-US"/>
-        </w:rPr>
-        <w:t> . Use this to login to your dashboard.</w:t>
-      </w:r>
-    </w:p>
-    <w:p>
-      <w:pPr>
-        <w:pStyle w:val="ListParagraph"/>
-        <w:rPr>
-          <w:rStyle w:val="Hyperlink"/>
-          <w:rFonts w:cstheme="minorHAnsi"/>
-          <w:sz w:val="28"/>
-          <w:szCs w:val="28"/>
-          <w:lang w:val="en-US"/>
-        </w:rPr>
-      </w:pPr>
-      <w:r>
-        <w:rPr>
-          <w:rFonts w:cstheme="minorHAnsi"/>
-          <w:sz w:val="28"/>
-          <w:szCs w:val="28"/>
-          <w:lang w:val="en-US"/>
-        </w:rPr>
-        <w:t xml:space="preserve">Follow this link: </w:t>
-      </w:r>
-      <w:hyperlink r:id="rId9" w:history="1">
-        <w:r>
-          <w:rPr>
-            <w:rStyle w:val="Hyperlink"/>
-            <w:rFonts w:cstheme="minorHAnsi"/>
-            <w:sz w:val="28"/>
-            <w:szCs w:val="28"/>
-            <w:lang w:val="en-US"/>
-          </w:rPr>
-          <w:t>https://codewithmukesh.com/blog/rabbitmq-with-aspnet-core-microservice/</w:t>
-        </w:r>
-      </w:hyperlink>
-    </w:p>
-    <w:p>
-      <w:pPr>
-        <w:pStyle w:val="ListParagraph"/>
-        <w:rPr>
-          <w:rStyle w:val="Hyperlink"/>
-          <w:rFonts w:cstheme="minorHAnsi"/>
-          <w:sz w:val="28"/>
-          <w:szCs w:val="28"/>
-          <w:lang w:val="en-US"/>
-        </w:rPr>
-      </w:pPr>
-    </w:p>
-    <w:p>
-      <w:pPr>
-        <w:pStyle w:val="ListParagraph"/>
-        <w:rPr>
-          <w:rFonts w:cstheme="minorHAnsi"/>
-          <w:sz w:val="28"/>
-          <w:szCs w:val="28"/>
-          <w:lang w:val="en-US"/>
-        </w:rPr>
-      </w:pPr>
-      <w:r>
-        <w:rPr>
-          <w:rFonts w:cstheme="minorHAnsi"/>
-          <w:sz w:val="28"/>
-          <w:szCs w:val="28"/>
-          <w:lang w:val="en-US"/>
-        </w:rPr>
-        <w:t>https://stackoverflow.com/questions/26811924/spring-amqp-rabbitmq-3-3-5-access-refused-login-was-refused-using-authentica/26820152#26820152</w:t>
-      </w:r>
-    </w:p>
-    <w:p>
-      <w:pPr>
-        <w:pStyle w:val="ListParagraph"/>
-        <w:rPr>
-          <w:rFonts w:cstheme="minorHAnsi"/>
-          <w:sz w:val="28"/>
-          <w:szCs w:val="28"/>
-          <w:lang w:val="en-US"/>
-        </w:rPr>
-      </w:pPr>
-    </w:p>
-    <w:p>
-      <w:pPr>
-        <w:pStyle w:val="ListParagraph"/>
-        <w:rPr>
-          <w:rFonts w:cstheme="minorHAnsi"/>
-          <w:sz w:val="28"/>
-          <w:szCs w:val="28"/>
-          <w:lang w:val="en-US"/>
-        </w:rPr>
-      </w:pPr>
+        <w:t> guest/</w:t>
+      </w:r>
+      <w:r>
+        <w:rPr>
+          <w:rFonts w:cstheme="minorHAnsi"/>
+          <w:b/>
+          <w:bCs/>
+          <w:sz w:val="28"/>
+          <w:szCs w:val="28"/>
+          <w:lang w:val="en-US"/>
+        </w:rPr>
+        <w:t>guest</w:t>
+      </w:r>
+      <w:r>
+        <w:rPr>
+          <w:rFonts w:cstheme="minorHAnsi"/>
+          <w:sz w:val="28"/>
+          <w:szCs w:val="28"/>
+          <w:lang w:val="en-US"/>
+        </w:rPr>
+        <w:t>.</w:t>
+      </w:r>
+    </w:p>
+    <w:p>
+      <w:pPr>
+        <w:pStyle w:val="ListParagraph"/>
+        <w:rPr>
+          <w:rFonts w:cstheme="minorHAnsi"/>
+          <w:sz w:val="28"/>
+          <w:szCs w:val="28"/>
+          <w:lang w:val="en-US"/>
+        </w:rPr>
+      </w:pPr>
+    </w:p>
+    <w:p>
+      <w:pPr>
+        <w:rPr>
+          <w:rFonts w:cstheme="minorHAnsi"/>
+          <w:b/>
+          <w:bCs/>
+          <w:sz w:val="28"/>
+          <w:szCs w:val="28"/>
+          <w:lang w:val="en-US"/>
+        </w:rPr>
+      </w:pPr>
+      <w:r>
+        <w:rPr>
+          <w:rFonts w:cstheme="minorHAnsi"/>
+          <w:b/>
+          <w:bCs/>
+          <w:sz w:val="28"/>
+          <w:szCs w:val="28"/>
+          <w:lang w:val="en-US"/>
+        </w:rPr>
+        <w:t xml:space="preserve">NOTE: </w:t>
+      </w:r>
+      <w:r>
+        <w:rPr>
+          <w:rFonts w:cstheme="minorHAnsi"/>
+          <w:b/>
+          <w:bCs/>
+          <w:sz w:val="28"/>
+          <w:szCs w:val="28"/>
+          <w:lang w:val="en-US"/>
+        </w:rPr>
+        <w:t xml:space="preserve">If </w:t>
+      </w:r>
+      <w:r>
+        <w:rPr>
+          <w:rFonts w:cstheme="minorHAnsi"/>
+          <w:b/>
+          <w:bCs/>
+          <w:sz w:val="28"/>
+          <w:szCs w:val="28"/>
+          <w:lang w:val="en-US"/>
+        </w:rPr>
+        <w:t xml:space="preserve">any </w:t>
+      </w:r>
+      <w:r>
+        <w:rPr>
+          <w:rFonts w:cstheme="minorHAnsi"/>
+          <w:b/>
+          <w:bCs/>
+          <w:sz w:val="28"/>
+          <w:szCs w:val="28"/>
+          <w:lang w:val="en-US"/>
+        </w:rPr>
+        <w:t xml:space="preserve">problem </w:t>
+      </w:r>
+      <w:r>
+        <w:rPr>
+          <w:rFonts w:cstheme="minorHAnsi"/>
+          <w:b/>
+          <w:bCs/>
+          <w:sz w:val="28"/>
+          <w:szCs w:val="28"/>
+          <w:lang w:val="en-US"/>
+        </w:rPr>
+        <w:t>persists,</w:t>
+      </w:r>
+      <w:r>
+        <w:rPr>
+          <w:rFonts w:cstheme="minorHAnsi"/>
+          <w:b/>
+          <w:bCs/>
+          <w:sz w:val="28"/>
+          <w:szCs w:val="28"/>
+          <w:lang w:val="en-US"/>
+        </w:rPr>
+        <w:t xml:space="preserve"> I can share my screen and show the demo in case if required as I have everything ready in my system</w:t>
+      </w:r>
+      <w:r>
+        <w:rPr>
+          <w:rFonts w:cstheme="minorHAnsi"/>
+          <w:b/>
+          <w:bCs/>
+          <w:sz w:val="28"/>
+          <w:szCs w:val="28"/>
+          <w:lang w:val="en-US"/>
+        </w:rPr>
+        <w:t>.</w:t>
+      </w:r>
     </w:p>
     <w:sectPr>
       <w:pgSz w:w="11906" w:h="16838"/>
@@ -525,6 +2790,95 @@
 <file path=word/numbering.xml><?xml version="1.0" encoding="utf-8"?>
 <w:numbering xmlns:wpc="http://schemas.microsoft.com/office/word/2010/wordprocessingCanvas" xmlns:cx="http://schemas.microsoft.com/office/drawing/2014/chartex" xmlns:cx1="http://schemas.microsoft.com/office/drawing/2015/9/8/chartex" xmlns:cx2="http://schemas.microsoft.com/office/drawing/2015/10/21/chartex" xmlns:cx3="http://schemas.microsoft.com/office/drawing/2016/5/9/chartex" xmlns:cx4="http://schemas.microsoft.com/office/drawing/2016/5/10/chartex" xmlns:cx5="http://schemas.microsoft.com/office/drawing/2016/5/11/chartex" xmlns:cx6="http://schemas.microsoft.com/office/drawing/2016/5/12/chartex" xmlns:cx7="http://schemas.microsoft.com/office/drawing/2016/5/13/chartex" xmlns:cx8="http://schemas.microsoft.com/office/drawing/2016/5/14/chartex" xmlns:mc="http://schemas.openxmlformats.org/markup-compatibility/2006" xmlns:aink="http://schemas.microsoft.com/office/drawing/2016/ink" xmlns:am3d="http://schemas.microsoft.com/office/drawing/2017/model3d" xmlns:o="urn:schemas-microsoft-com:office:office" xmlns:oel="http://schemas.microsoft.com/office/2019/extlst" xmlns:r="http://schemas.openxmlformats.org/officeDocument/2006/relationships" xmlns:m="http://schemas.openxmlformats.org/officeDocument/2006/math" xmlns:v="urn:schemas-microsoft-com:vml" xmlns:wp14="http://schemas.microsoft.com/office/word/2010/wordprocessingDrawing" xmlns:wp="http://schemas.openxmlformats.org/drawingml/2006/wordprocessingDrawing" xmlns:w10="urn:schemas-microsoft-com:office:word" xmlns:w="http://schemas.openxmlformats.org/wordprocessingml/2006/main" xmlns:w14="http://schemas.microsoft.com/office/word/2010/wordml" xmlns:w15="http://schemas.microsoft.com/office/word/2012/wordml" xmlns:w16cex="http://schemas.microsoft.com/office/word/2018/wordml/cex" xmlns:w16cid="http://schemas.microsoft.com/office/word/2016/wordml/cid" xmlns:w16="http://schemas.microsoft.com/office/word/2018/wordml" xmlns:w16sdtdh="http://schemas.microsoft.com/office/word/2020/wordml/sdtdatahash" xmlns:w16se="http://schemas.microsoft.com/office/word/2015/wordml/symex" xmlns:wpg="http://schemas.microsoft.com/office/word/2010/wordprocessingGroup" xmlns:wpi="http://schemas.microsoft.com/office/word/2010/wordprocessingInk" xmlns:wne="http://schemas.microsoft.com/office/word/2006/wordml" xmlns:wps="http://schemas.microsoft.com/office/word/2010/wordprocessingShape" mc:Ignorable="w14 w15 w16se w16cid w16 w16cex w16sdtdh wp14">
   <w:abstractNum w:abstractNumId="0" w15:restartNumberingAfterBreak="0">
+    <w:nsid w:val="02BD4742"/>
+    <w:multiLevelType w:val="hybridMultilevel"/>
+    <w:tmpl w:val="CAC0B17C"/>
+    <w:lvl w:ilvl="0" w:tplc="A000CBD2">
+      <w:start w:val="1"/>
+      <w:numFmt w:val="decimal"/>
+      <w:lvlText w:val="%1."/>
+      <w:lvlJc w:val="left"/>
+      <w:pPr>
+        <w:ind w:left="1080" w:hanging="360"/>
+      </w:pPr>
+      <w:rPr>
+        <w:rFonts w:hint="default"/>
+      </w:rPr>
+    </w:lvl>
+    <w:lvl w:ilvl="1" w:tplc="40090019" w:tentative="1">
+      <w:start w:val="1"/>
+      <w:numFmt w:val="lowerLetter"/>
+      <w:lvlText w:val="%2."/>
+      <w:lvlJc w:val="left"/>
+      <w:pPr>
+        <w:ind w:left="1800" w:hanging="360"/>
+      </w:pPr>
+    </w:lvl>
+    <w:lvl w:ilvl="2" w:tplc="4009001B" w:tentative="1">
+      <w:start w:val="1"/>
+      <w:numFmt w:val="lowerRoman"/>
+      <w:lvlText w:val="%3."/>
+      <w:lvlJc w:val="right"/>
+      <w:pPr>
+        <w:ind w:left="2520" w:hanging="180"/>
+      </w:pPr>
+    </w:lvl>
+    <w:lvl w:ilvl="3" w:tplc="4009000F" w:tentative="1">
+      <w:start w:val="1"/>
+      <w:numFmt w:val="decimal"/>
+      <w:lvlText w:val="%4."/>
+      <w:lvlJc w:val="left"/>
+      <w:pPr>
+        <w:ind w:left="3240" w:hanging="360"/>
+      </w:pPr>
+    </w:lvl>
+    <w:lvl w:ilvl="4" w:tplc="40090019" w:tentative="1">
+      <w:start w:val="1"/>
+      <w:numFmt w:val="lowerLetter"/>
+      <w:lvlText w:val="%5."/>
+      <w:lvlJc w:val="left"/>
+      <w:pPr>
+        <w:ind w:left="3960" w:hanging="360"/>
+      </w:pPr>
+    </w:lvl>
+    <w:lvl w:ilvl="5" w:tplc="4009001B" w:tentative="1">
+      <w:start w:val="1"/>
+      <w:numFmt w:val="lowerRoman"/>
+      <w:lvlText w:val="%6."/>
+      <w:lvlJc w:val="right"/>
+      <w:pPr>
+        <w:ind w:left="4680" w:hanging="180"/>
+      </w:pPr>
+    </w:lvl>
+    <w:lvl w:ilvl="6" w:tplc="4009000F" w:tentative="1">
+      <w:start w:val="1"/>
+      <w:numFmt w:val="decimal"/>
+      <w:lvlText w:val="%7."/>
+      <w:lvlJc w:val="left"/>
+      <w:pPr>
+        <w:ind w:left="5400" w:hanging="360"/>
+      </w:pPr>
+    </w:lvl>
+    <w:lvl w:ilvl="7" w:tplc="40090019" w:tentative="1">
+      <w:start w:val="1"/>
+      <w:numFmt w:val="lowerLetter"/>
+      <w:lvlText w:val="%8."/>
+      <w:lvlJc w:val="left"/>
+      <w:pPr>
+        <w:ind w:left="6120" w:hanging="360"/>
+      </w:pPr>
+    </w:lvl>
+    <w:lvl w:ilvl="8" w:tplc="4009001B" w:tentative="1">
+      <w:start w:val="1"/>
+      <w:numFmt w:val="lowerRoman"/>
+      <w:lvlText w:val="%9."/>
+      <w:lvlJc w:val="right"/>
+      <w:pPr>
+        <w:ind w:left="6840" w:hanging="180"/>
+      </w:pPr>
+    </w:lvl>
+  </w:abstractNum>
+  <w:abstractNum w:abstractNumId="1" w15:restartNumberingAfterBreak="0">
     <w:nsid w:val="038B1E5F"/>
     <w:multiLevelType w:val="hybridMultilevel"/>
     <w:tmpl w:val="54DE3F68"/>
@@ -613,8 +2967,195 @@
       </w:pPr>
     </w:lvl>
   </w:abstractNum>
+  <w:abstractNum w:abstractNumId="2" w15:restartNumberingAfterBreak="0">
+    <w:nsid w:val="5C3110EF"/>
+    <w:multiLevelType w:val="hybridMultilevel"/>
+    <w:tmpl w:val="26D64E1C"/>
+    <w:lvl w:ilvl="0" w:tplc="2E921154">
+      <w:start w:val="1"/>
+      <w:numFmt w:val="lowerLetter"/>
+      <w:lvlText w:val="%1."/>
+      <w:lvlJc w:val="left"/>
+      <w:pPr>
+        <w:ind w:left="1080" w:hanging="360"/>
+      </w:pPr>
+      <w:rPr>
+        <w:rFonts w:hint="default"/>
+      </w:rPr>
+    </w:lvl>
+    <w:lvl w:ilvl="1" w:tplc="40090019" w:tentative="1">
+      <w:start w:val="1"/>
+      <w:numFmt w:val="lowerLetter"/>
+      <w:lvlText w:val="%2."/>
+      <w:lvlJc w:val="left"/>
+      <w:pPr>
+        <w:ind w:left="1800" w:hanging="360"/>
+      </w:pPr>
+    </w:lvl>
+    <w:lvl w:ilvl="2" w:tplc="4009001B" w:tentative="1">
+      <w:start w:val="1"/>
+      <w:numFmt w:val="lowerRoman"/>
+      <w:lvlText w:val="%3."/>
+      <w:lvlJc w:val="right"/>
+      <w:pPr>
+        <w:ind w:left="2520" w:hanging="180"/>
+      </w:pPr>
+    </w:lvl>
+    <w:lvl w:ilvl="3" w:tplc="4009000F" w:tentative="1">
+      <w:start w:val="1"/>
+      <w:numFmt w:val="decimal"/>
+      <w:lvlText w:val="%4."/>
+      <w:lvlJc w:val="left"/>
+      <w:pPr>
+        <w:ind w:left="3240" w:hanging="360"/>
+      </w:pPr>
+    </w:lvl>
+    <w:lvl w:ilvl="4" w:tplc="40090019" w:tentative="1">
+      <w:start w:val="1"/>
+      <w:numFmt w:val="lowerLetter"/>
+      <w:lvlText w:val="%5."/>
+      <w:lvlJc w:val="left"/>
+      <w:pPr>
+        <w:ind w:left="3960" w:hanging="360"/>
+      </w:pPr>
+    </w:lvl>
+    <w:lvl w:ilvl="5" w:tplc="4009001B" w:tentative="1">
+      <w:start w:val="1"/>
+      <w:numFmt w:val="lowerRoman"/>
+      <w:lvlText w:val="%6."/>
+      <w:lvlJc w:val="right"/>
+      <w:pPr>
+        <w:ind w:left="4680" w:hanging="180"/>
+      </w:pPr>
+    </w:lvl>
+    <w:lvl w:ilvl="6" w:tplc="4009000F" w:tentative="1">
+      <w:start w:val="1"/>
+      <w:numFmt w:val="decimal"/>
+      <w:lvlText w:val="%7."/>
+      <w:lvlJc w:val="left"/>
+      <w:pPr>
+        <w:ind w:left="5400" w:hanging="360"/>
+      </w:pPr>
+    </w:lvl>
+    <w:lvl w:ilvl="7" w:tplc="40090019" w:tentative="1">
+      <w:start w:val="1"/>
+      <w:numFmt w:val="lowerLetter"/>
+      <w:lvlText w:val="%8."/>
+      <w:lvlJc w:val="left"/>
+      <w:pPr>
+        <w:ind w:left="6120" w:hanging="360"/>
+      </w:pPr>
+    </w:lvl>
+    <w:lvl w:ilvl="8" w:tplc="4009001B" w:tentative="1">
+      <w:start w:val="1"/>
+      <w:numFmt w:val="lowerRoman"/>
+      <w:lvlText w:val="%9."/>
+      <w:lvlJc w:val="right"/>
+      <w:pPr>
+        <w:ind w:left="6840" w:hanging="180"/>
+      </w:pPr>
+    </w:lvl>
+  </w:abstractNum>
+  <w:abstractNum w:abstractNumId="3" w15:restartNumberingAfterBreak="0">
+    <w:nsid w:val="7BD749DA"/>
+    <w:multiLevelType w:val="hybridMultilevel"/>
+    <w:tmpl w:val="6E9236FE"/>
+    <w:lvl w:ilvl="0" w:tplc="18EA4C88">
+      <w:start w:val="1"/>
+      <w:numFmt w:val="decimal"/>
+      <w:lvlText w:val="%1."/>
+      <w:lvlJc w:val="left"/>
+      <w:pPr>
+        <w:ind w:left="720" w:hanging="360"/>
+      </w:pPr>
+      <w:rPr>
+        <w:rFonts w:hint="default"/>
+      </w:rPr>
+    </w:lvl>
+    <w:lvl w:ilvl="1" w:tplc="40090019" w:tentative="1">
+      <w:start w:val="1"/>
+      <w:numFmt w:val="lowerLetter"/>
+      <w:lvlText w:val="%2."/>
+      <w:lvlJc w:val="left"/>
+      <w:pPr>
+        <w:ind w:left="1440" w:hanging="360"/>
+      </w:pPr>
+    </w:lvl>
+    <w:lvl w:ilvl="2" w:tplc="4009001B" w:tentative="1">
+      <w:start w:val="1"/>
+      <w:numFmt w:val="lowerRoman"/>
+      <w:lvlText w:val="%3."/>
+      <w:lvlJc w:val="right"/>
+      <w:pPr>
+        <w:ind w:left="2160" w:hanging="180"/>
+      </w:pPr>
+    </w:lvl>
+    <w:lvl w:ilvl="3" w:tplc="4009000F" w:tentative="1">
+      <w:start w:val="1"/>
+      <w:numFmt w:val="decimal"/>
+      <w:lvlText w:val="%4."/>
+      <w:lvlJc w:val="left"/>
+      <w:pPr>
+        <w:ind w:left="2880" w:hanging="360"/>
+      </w:pPr>
+    </w:lvl>
+    <w:lvl w:ilvl="4" w:tplc="40090019" w:tentative="1">
+      <w:start w:val="1"/>
+      <w:numFmt w:val="lowerLetter"/>
+      <w:lvlText w:val="%5."/>
+      <w:lvlJc w:val="left"/>
+      <w:pPr>
+        <w:ind w:left="3600" w:hanging="360"/>
+      </w:pPr>
+    </w:lvl>
+    <w:lvl w:ilvl="5" w:tplc="4009001B" w:tentative="1">
+      <w:start w:val="1"/>
+      <w:numFmt w:val="lowerRoman"/>
+      <w:lvlText w:val="%6."/>
+      <w:lvlJc w:val="right"/>
+      <w:pPr>
+        <w:ind w:left="4320" w:hanging="180"/>
+      </w:pPr>
+    </w:lvl>
+    <w:lvl w:ilvl="6" w:tplc="4009000F" w:tentative="1">
+      <w:start w:val="1"/>
+      <w:numFmt w:val="decimal"/>
+      <w:lvlText w:val="%7."/>
+      <w:lvlJc w:val="left"/>
+      <w:pPr>
+        <w:ind w:left="5040" w:hanging="360"/>
+      </w:pPr>
+    </w:lvl>
+    <w:lvl w:ilvl="7" w:tplc="40090019" w:tentative="1">
+      <w:start w:val="1"/>
+      <w:numFmt w:val="lowerLetter"/>
+      <w:lvlText w:val="%8."/>
+      <w:lvlJc w:val="left"/>
+      <w:pPr>
+        <w:ind w:left="5760" w:hanging="360"/>
+      </w:pPr>
+    </w:lvl>
+    <w:lvl w:ilvl="8" w:tplc="4009001B" w:tentative="1">
+      <w:start w:val="1"/>
+      <w:numFmt w:val="lowerRoman"/>
+      <w:lvlText w:val="%9."/>
+      <w:lvlJc w:val="right"/>
+      <w:pPr>
+        <w:ind w:left="6480" w:hanging="180"/>
+      </w:pPr>
+    </w:lvl>
+  </w:abstractNum>
   <w:num w:numId="1" w16cid:durableId="1838765318">
+    <w:abstractNumId w:val="1"/>
+  </w:num>
+  <w:num w:numId="2" w16cid:durableId="2137334561">
     <w:abstractNumId w:val="0"/>
+  </w:num>
+  <w:num w:numId="3" w16cid:durableId="1135414432">
+    <w:abstractNumId w:val="3"/>
+  </w:num>
+  <w:num w:numId="4" w16cid:durableId="2143114599">
+    <w:abstractNumId w:val="2"/>
   </w:num>
 </w:numbering>
 </file>
@@ -1018,6 +3559,27 @@
     <w:name w:val="Normal"/>
     <w:qFormat/>
   </w:style>
+  <w:style w:type="paragraph" w:styleId="Heading1">
+    <w:name w:val="heading 1"/>
+    <w:basedOn w:val="Normal"/>
+    <w:next w:val="Normal"/>
+    <w:link w:val="Heading1Char"/>
+    <w:uiPriority w:val="9"/>
+    <w:qFormat/>
+    <w:rsid w:val="00276E09"/>
+    <w:pPr>
+      <w:keepNext/>
+      <w:keepLines/>
+      <w:spacing w:before="240" w:after="0"/>
+      <w:outlineLvl w:val="0"/>
+    </w:pPr>
+    <w:rPr>
+      <w:rFonts w:asciiTheme="majorHAnsi" w:eastAsiaTheme="majorEastAsia" w:hAnsiTheme="majorHAnsi" w:cstheme="majorBidi"/>
+      <w:color w:val="2F5496" w:themeColor="accent1" w:themeShade="BF"/>
+      <w:sz w:val="32"/>
+      <w:szCs w:val="32"/>
+    </w:rPr>
+  </w:style>
   <w:style w:type="paragraph" w:styleId="Heading3">
     <w:name w:val="heading 3"/>
     <w:basedOn w:val="Normal"/>
@@ -1155,6 +3717,19 @@
     <w:rPr>
       <w:b/>
       <w:bCs/>
+    </w:rPr>
+  </w:style>
+  <w:style w:type="character" w:customStyle="1" w:styleId="Heading1Char">
+    <w:name w:val="Heading 1 Char"/>
+    <w:basedOn w:val="DefaultParagraphFont"/>
+    <w:link w:val="Heading1"/>
+    <w:uiPriority w:val="9"/>
+    <w:rsid w:val="00276E09"/>
+    <w:rPr>
+      <w:rFonts w:asciiTheme="majorHAnsi" w:eastAsiaTheme="majorEastAsia" w:hAnsiTheme="majorHAnsi" w:cstheme="majorBidi"/>
+      <w:color w:val="2F5496" w:themeColor="accent1" w:themeShade="BF"/>
+      <w:sz w:val="32"/>
+      <w:szCs w:val="32"/>
     </w:rPr>
   </w:style>
 </w:styles>

</xml_diff>